<commit_message>
update submission based on reviews
</commit_message>
<xml_diff>
--- a/doc/journal/presentbias_submission.docx
+++ b/doc/journal/presentbias_submission.docx
@@ -156,15 +156,7 @@
         <w:rPr>
           <w:rFonts w:ascii="Times New Roman" w:hAnsi="Times New Roman" w:cs="Times New Roman"/>
         </w:rPr>
-        <w:t>, Department of Psychology, New York University, New Y</w:t>
-      </w:r>
-      <w:bookmarkStart w:id="0" w:name="_GoBack"/>
-      <w:bookmarkEnd w:id="0"/>
-      <w:r>
-        <w:rPr>
-          <w:rFonts w:ascii="Times New Roman" w:hAnsi="Times New Roman" w:cs="Times New Roman"/>
-        </w:rPr>
-        <w:t>ork, NY.</w:t>
+        <w:t>, Department of Psychology, New York University, New York, NY.</w:t>
       </w:r>
     </w:p>
     <w:p>
@@ -233,8 +225,8 @@
           <w:szCs w:val="24"/>
         </w:rPr>
       </w:pPr>
-      <w:bookmarkStart w:id="1" w:name="abstract"/>
-      <w:bookmarkEnd w:id="1"/>
+      <w:bookmarkStart w:id="0" w:name="abstract"/>
+      <w:bookmarkEnd w:id="0"/>
       <w:r>
         <w:rPr>
           <w:rFonts w:ascii="Times New Roman" w:hAnsi="Times New Roman" w:cs="Times New Roman"/>
@@ -333,8 +325,8 @@
           <w:szCs w:val="24"/>
         </w:rPr>
       </w:pPr>
-      <w:bookmarkStart w:id="2" w:name="does-a-bias-for-the-present-influence-ex"/>
-      <w:bookmarkEnd w:id="2"/>
+      <w:bookmarkStart w:id="1" w:name="does-a-bias-for-the-present-influence-ex"/>
+      <w:bookmarkEnd w:id="1"/>
       <w:r>
         <w:rPr>
           <w:rFonts w:ascii="Times New Roman" w:hAnsi="Times New Roman" w:cs="Times New Roman"/>
@@ -434,7 +426,19 @@
         <w:rPr>
           <w:rFonts w:ascii="Times New Roman" w:hAnsi="Times New Roman" w:cs="Times New Roman"/>
         </w:rPr>
-        <w:t xml:space="preserve">While research on exploratory choice acknowledges that the value of exploration depends on its payoffs in the future (Rich &amp; Gureckis, 2017; Wilson, Geana, White, Ludvig, &amp; Cohen, 2014), it has not addressed how this might interact with the manner in which people value future rewards. When considering rewards spread over time, people tend to be present biased, overweighting immediate rewards in comparison to delayed rewards (Frederick, Loewenstein, &amp; O’Donoghue, 2002; Myerson &amp; Green, 1995). In scenarios with explore–exploit tradeoffs, this could lead to over-exploitation and under-exploration. While lab experiments tend to be conducted in short sessions with non-consumable rewards, preventing present bias from being a </w:t>
+        <w:t xml:space="preserve">While research on exploratory choice acknowledges that the value of exploration depends on its payoffs in the future (Rich </w:t>
+      </w:r>
+      <w:r>
+        <w:rPr>
+          <w:rFonts w:ascii="Times New Roman" w:hAnsi="Times New Roman" w:cs="Times New Roman"/>
+        </w:rPr>
+        <w:t>&amp; Gureckis, 2018</w:t>
+      </w:r>
+      <w:r>
+        <w:rPr>
+          <w:rFonts w:ascii="Times New Roman" w:hAnsi="Times New Roman" w:cs="Times New Roman"/>
+        </w:rPr>
+        <w:t xml:space="preserve">; Wilson, Geana, White, Ludvig, &amp; Cohen, 2014), it has not addressed how this might interact with the manner in which people value future rewards. When considering rewards spread over time, people tend to be present biased, overweighting immediate rewards in comparison to delayed rewards (Frederick, Loewenstein, &amp; O’Donoghue, 2002; Myerson &amp; Green, 1995). In scenarios with explore–exploit tradeoffs, this could lead to over-exploitation and under-exploration. While lab experiments tend to be conducted in short sessions with non-consumable rewards, preventing present bias from being a </w:t>
       </w:r>
       <w:r>
         <w:rPr>
@@ -485,8 +489,8 @@
           <w:szCs w:val="24"/>
         </w:rPr>
       </w:pPr>
-      <w:bookmarkStart w:id="3" w:name="exploration-inside-and-outside-the-lab"/>
-      <w:bookmarkEnd w:id="3"/>
+      <w:bookmarkStart w:id="2" w:name="exploration-inside-and-outside-the-lab"/>
+      <w:bookmarkEnd w:id="2"/>
       <w:r>
         <w:rPr>
           <w:rFonts w:ascii="Times New Roman" w:hAnsi="Times New Roman" w:cs="Times New Roman"/>
@@ -494,148 +498,55 @@
           <w:sz w:val="24"/>
           <w:szCs w:val="24"/>
         </w:rPr>
-        <w:t>Exploration inside and outside the lab</w:t>
-      </w:r>
-    </w:p>
-    <w:p>
-      <w:pPr>
-        <w:pStyle w:val="FirstParagraph"/>
-        <w:spacing w:before="0" w:after="0" w:line="480" w:lineRule="auto"/>
-        <w:rPr>
-          <w:rFonts w:ascii="Times New Roman" w:hAnsi="Times New Roman" w:cs="Times New Roman"/>
-        </w:rPr>
-      </w:pPr>
-      <w:r>
-        <w:rPr>
-          <w:rFonts w:ascii="Times New Roman" w:hAnsi="Times New Roman" w:cs="Times New Roman"/>
-        </w:rPr>
-        <w:t>Many researchers have examined patterns of exploration, both in naturalistic settings and in the lab. Interestingly, differing findings have emerged as to the nature and severity of biases in exploratory choice.</w:t>
-      </w:r>
-    </w:p>
-    <w:p>
-      <w:pPr>
-        <w:pStyle w:val="Heading2"/>
-        <w:spacing w:before="0" w:line="480" w:lineRule="auto"/>
+        <w:t>Exploration Inside and Outside the L</w:t>
+      </w:r>
+      <w:r>
         <w:rPr>
           <w:rFonts w:ascii="Times New Roman" w:hAnsi="Times New Roman" w:cs="Times New Roman"/>
           <w:color w:val="auto"/>
           <w:sz w:val="24"/>
           <w:szCs w:val="24"/>
         </w:rPr>
-      </w:pPr>
-      <w:bookmarkStart w:id="4" w:name="exploration-outside-the-lab"/>
-      <w:bookmarkEnd w:id="4"/>
-      <w:r>
+        <w:t>ab</w:t>
+      </w:r>
+    </w:p>
+    <w:p>
+      <w:pPr>
+        <w:pStyle w:val="FirstParagraph"/>
+        <w:spacing w:before="0" w:after="0" w:line="480" w:lineRule="auto"/>
+        <w:rPr>
+          <w:rFonts w:ascii="Times New Roman" w:hAnsi="Times New Roman" w:cs="Times New Roman"/>
+        </w:rPr>
+      </w:pPr>
+      <w:r>
+        <w:rPr>
+          <w:rFonts w:ascii="Times New Roman" w:hAnsi="Times New Roman" w:cs="Times New Roman"/>
+        </w:rPr>
+        <w:t>Many researchers have examined patterns of exploration, both in naturalistic settings and in the lab. Interestingly, differing findings have emerged as to the nature and severity of biases in exploratory choice.</w:t>
+      </w:r>
+    </w:p>
+    <w:p>
+      <w:pPr>
+        <w:pStyle w:val="Heading2"/>
+        <w:spacing w:before="0" w:line="480" w:lineRule="auto"/>
         <w:rPr>
           <w:rFonts w:ascii="Times New Roman" w:hAnsi="Times New Roman" w:cs="Times New Roman"/>
           <w:color w:val="auto"/>
           <w:sz w:val="24"/>
           <w:szCs w:val="24"/>
         </w:rPr>
-        <w:t>Exploration outside the lab</w:t>
-      </w:r>
-    </w:p>
-    <w:p>
-      <w:pPr>
-        <w:pStyle w:val="FirstParagraph"/>
-        <w:spacing w:before="0" w:after="0" w:line="480" w:lineRule="auto"/>
-        <w:rPr>
-          <w:rFonts w:ascii="Times New Roman" w:hAnsi="Times New Roman" w:cs="Times New Roman"/>
-        </w:rPr>
-      </w:pPr>
-      <w:r>
-        <w:rPr>
-          <w:rFonts w:ascii="Times New Roman" w:hAnsi="Times New Roman" w:cs="Times New Roman"/>
-        </w:rPr>
-        <w:t>Exploration has been studied outside the lab in a wide range of contexts. While these domains vary greatly in their superficial characteristics, a bias towards under-exploration has often been observed.</w:t>
-      </w:r>
-    </w:p>
-    <w:p>
-      <w:pPr>
-        <w:pStyle w:val="BodyText"/>
-        <w:spacing w:before="0" w:after="0" w:line="480" w:lineRule="auto"/>
-        <w:rPr>
-          <w:rFonts w:ascii="Times New Roman" w:hAnsi="Times New Roman" w:cs="Times New Roman"/>
-        </w:rPr>
-      </w:pPr>
-      <w:r>
-        <w:rPr>
-          <w:rFonts w:ascii="Times New Roman" w:hAnsi="Times New Roman" w:cs="Times New Roman"/>
-        </w:rPr>
-        <w:t xml:space="preserve">Learned helplessness, a phenomenon applicable to many behaviors and domains, has been described as an example of insufficient exploration. In learned helplessness, an organism experiences the absence of control over the environment, learns that the environment is uncontrollable, and thus ceases to take actions that might allow it to discover that it can in fact exert control. While the initial discovery of learned helplessness occurred in the lab (Maier &amp; </w:t>
-      </w:r>
-      <w:r>
-        <w:rPr>
-          <w:rFonts w:ascii="Times New Roman" w:hAnsi="Times New Roman" w:cs="Times New Roman"/>
-        </w:rPr>
-        <w:lastRenderedPageBreak/>
-        <w:t>Seligman, 1976), it has since been proposed to underly forms of depression (Lyn Y Abramson, Metalsky, &amp; Alloy, 1989; L Y Abramson, Seligman, &amp; Teasdale, 1978) as well as problems ranging from difficulties in school (Diener &amp; Dweck, 1978) to poverty (Evans, Gonnella, Marcynyszyn, Gentile, &amp; Salpekar, 2005). While the cognitive appraisal of experienced events affects the development of learned helplessness (L Y Abramson et al., 1978), patterns of exploration clearly play a role as well (Huys &amp; Dayan, 2009; Teodorescu &amp; Erev, 2014a). In the case of depression, interventions aimed at increasing the exploration of activities that might be rewarding have been found to be as effective as those with a more cognitive orientation (Jacobson et al., 1996).</w:t>
-      </w:r>
-    </w:p>
-    <w:p>
-      <w:pPr>
-        <w:pStyle w:val="BodyText"/>
-        <w:spacing w:before="0" w:after="0" w:line="480" w:lineRule="auto"/>
-        <w:rPr>
-          <w:rFonts w:ascii="Times New Roman" w:hAnsi="Times New Roman" w:cs="Times New Roman"/>
-        </w:rPr>
-      </w:pPr>
-      <w:r>
-        <w:rPr>
-          <w:rFonts w:ascii="Times New Roman" w:hAnsi="Times New Roman" w:cs="Times New Roman"/>
-        </w:rPr>
-        <w:t>Under-exploration also seems to occur in the development of complex skills, such as flying a plane or playing a sport (D. Gopher, Weil, &amp; Siegel, 1989). In these settings, an "emphasis change" training method that encourages people to continually explore the performance space leads to greater performance gains than unguided practice or more complex training methods. Without this intervention, people often enter a "local maximum" in which exploration decreases and performance plateaus (Yechiam, Erev, &amp; Gopher, 2001).</w:t>
-      </w:r>
-    </w:p>
-    <w:p>
-      <w:pPr>
-        <w:pStyle w:val="BodyText"/>
-        <w:spacing w:before="0" w:after="0" w:line="480" w:lineRule="auto"/>
-        <w:rPr>
-          <w:rFonts w:ascii="Times New Roman" w:hAnsi="Times New Roman" w:cs="Times New Roman"/>
-        </w:rPr>
-      </w:pPr>
-      <w:r>
-        <w:rPr>
-          <w:rFonts w:ascii="Times New Roman" w:hAnsi="Times New Roman" w:cs="Times New Roman"/>
-        </w:rPr>
-        <w:t xml:space="preserve">In many other areas under-exploration is less clearly established, but is suspected to play a role in maladaptive behavior. A recent analysis of supermarket shopping behavior showed that people engage in long runs of exploitative behavior </w:t>
-      </w:r>
-      <w:proofErr w:type="gramStart"/>
-      <w:r>
-        <w:rPr>
-          <w:rFonts w:ascii="Times New Roman" w:hAnsi="Times New Roman" w:cs="Times New Roman"/>
-        </w:rPr>
-        <w:t>that were</w:t>
-      </w:r>
-      <w:proofErr w:type="gramEnd"/>
-      <w:r>
-        <w:rPr>
-          <w:rFonts w:ascii="Times New Roman" w:hAnsi="Times New Roman" w:cs="Times New Roman"/>
-        </w:rPr>
-        <w:t xml:space="preserve"> inconsistent with optimal behavior (Riefer, Prior, Blair, Pavey, &amp; Love, 2017). Insufficient exploratory interaction with outgroups may be one cause of stereotypes and prejudice (Denrell, 2005), and interventions that increase inter-group contact reduce stereotypes (Shook &amp; Fazio, 2008). The crowding out of exploration by exploitation is a concern in organizational behavior as well (Levinthal &amp; March, 1993; </w:t>
-      </w:r>
-      <w:r>
-        <w:rPr>
-          <w:rFonts w:ascii="Times New Roman" w:hAnsi="Times New Roman" w:cs="Times New Roman"/>
-        </w:rPr>
-        <w:lastRenderedPageBreak/>
-        <w:t>March, 1991), prompting research into organizational structures that may preserve exploration (Fang, Lee, &amp; Schilling, 2010).</w:t>
-      </w:r>
-    </w:p>
-    <w:p>
-      <w:pPr>
-        <w:pStyle w:val="Heading2"/>
-        <w:spacing w:before="0" w:line="480" w:lineRule="auto"/>
+      </w:pPr>
+      <w:bookmarkStart w:id="3" w:name="exploration-outside-the-lab"/>
+      <w:bookmarkEnd w:id="3"/>
+      <w:r>
         <w:rPr>
           <w:rFonts w:ascii="Times New Roman" w:hAnsi="Times New Roman" w:cs="Times New Roman"/>
           <w:color w:val="auto"/>
           <w:sz w:val="24"/>
           <w:szCs w:val="24"/>
         </w:rPr>
-      </w:pPr>
-      <w:bookmarkStart w:id="5" w:name="exploration-inside-the-lab"/>
-      <w:bookmarkEnd w:id="5"/>
+        <w:t>Exploration Outside the L</w:t>
+      </w:r>
       <w:r>
         <w:rPr>
           <w:rFonts w:ascii="Times New Roman" w:hAnsi="Times New Roman" w:cs="Times New Roman"/>
@@ -643,7 +554,7 @@
           <w:sz w:val="24"/>
           <w:szCs w:val="24"/>
         </w:rPr>
-        <w:t>Exploration inside the lab</w:t>
+        <w:t>ab</w:t>
       </w:r>
     </w:p>
     <w:p>
@@ -658,7 +569,7 @@
         <w:rPr>
           <w:rFonts w:ascii="Times New Roman" w:hAnsi="Times New Roman" w:cs="Times New Roman"/>
         </w:rPr>
-        <w:t>Lab studies of exploratory choice have allowed researchers to fully control the reward structure of the environment and precisely measure behavior, as well as compare behavior to optimal choice and other formal models. These studies have yielded a number of insights into the factors leading to more or less exploration, including aspiration levels (Wulff, Hills, &amp; Hertwig, 2015), uncertainty (Speekenbrink &amp; Konstantinidis, 2015), and the future value of information (Rich &amp; Gureckis, 2017; Wilson et al., 2014)</w:t>
+        <w:t>Exploration has been studied outside the lab in a wide range of contexts. While these domains vary greatly in their superficial characteristics, a bias towards under-exploration has often been observed.</w:t>
       </w:r>
     </w:p>
     <w:p>
@@ -673,7 +584,163 @@
         <w:rPr>
           <w:rFonts w:ascii="Times New Roman" w:hAnsi="Times New Roman" w:cs="Times New Roman"/>
         </w:rPr>
-        <w:t>Interestingly, under-exploration has not emerged as a clear pattern in lab experiments. Instead, results are mixed with people sometimes under-exploring, sometimes over-exploring, and sometimes exploring close to an optimal amount. To take two illustrative examples, Zwick, Rapoport, Lo, &amp; Muthukrishnan (2003) found that in a sequential search task people under-searched when there were no information costs but over-searched when there were information costs, and Teodorescu &amp; Erev (2014b) found that people explored unknown alternatives too often or not often enough depending on whether rare outcomes were positive or negative. Similar results have been obtained within and across a variety of other studies and paradigms (Hertwig, Barron, Weber, &amp; Erev, 2004; Juni, Gureckis, &amp; Maloney, 2016; Navarro, Newell, &amp; Schulze, 2016; Sang, Todd, &amp; Goldstone, 2011; Tversky &amp; Edwards, 1966).</w:t>
+        <w:t xml:space="preserve">Learned helplessness, a phenomenon applicable to many behaviors and domains, has been described as an example of insufficient exploration. In learned helplessness, an organism experiences the absence of control over the environment, learns that the environment is uncontrollable, and thus ceases to take actions that might allow it to discover that it can in fact exert control. While the initial discovery of learned helplessness occurred in the lab (Maier &amp; </w:t>
+      </w:r>
+      <w:r>
+        <w:rPr>
+          <w:rFonts w:ascii="Times New Roman" w:hAnsi="Times New Roman" w:cs="Times New Roman"/>
+        </w:rPr>
+        <w:lastRenderedPageBreak/>
+        <w:t>Seligman, 1976), it has since been proposed to underly forms of depression (Lyn Y Abramson, Metalsky, &amp; Alloy, 1989; L Y Abramson, Seligman, &amp; Teasdale, 1978) as well as problems ranging from difficulties in school (Diener &amp; Dweck, 1978) to poverty (Evans, Gonnella, Marcynyszyn, Gentile, &amp; Salpekar, 2005). While the cognitive appraisal of experienced events affects the development of learned helplessness (L Y Abramson et al., 1978), patterns of exploration clearly play a role as well (Huys &amp; Dayan, 2009; Teodorescu &amp; Erev, 2014a). In the case of depression, interventions aimed at increasing the exploration of activities that might be rewarding have been found to be as effective as those with a more cognitive orientation (Jacobson et al., 1996).</w:t>
+      </w:r>
+    </w:p>
+    <w:p>
+      <w:pPr>
+        <w:pStyle w:val="BodyText"/>
+        <w:spacing w:before="0" w:after="0" w:line="480" w:lineRule="auto"/>
+        <w:rPr>
+          <w:rFonts w:ascii="Times New Roman" w:hAnsi="Times New Roman" w:cs="Times New Roman"/>
+        </w:rPr>
+      </w:pPr>
+      <w:r>
+        <w:rPr>
+          <w:rFonts w:ascii="Times New Roman" w:hAnsi="Times New Roman" w:cs="Times New Roman"/>
+        </w:rPr>
+        <w:t>Under-exploration also seems to occur in the development of complex skills, such as flying a plane or playing a sport (D. Gopher, Weil, &amp; Siegel, 1989). In these settings, an "emphasis change" training method that encourages people to continually explore the performance space leads to greater performance gains than unguided practice or more complex training methods. Without this intervention, people often enter a "local maximum" in which exploration decreases and performance plateaus (Yechiam, Erev, &amp; Gopher, 2001).</w:t>
+      </w:r>
+    </w:p>
+    <w:p>
+      <w:pPr>
+        <w:pStyle w:val="BodyText"/>
+        <w:spacing w:before="0" w:after="0" w:line="480" w:lineRule="auto"/>
+        <w:rPr>
+          <w:rFonts w:ascii="Times New Roman" w:hAnsi="Times New Roman" w:cs="Times New Roman"/>
+        </w:rPr>
+      </w:pPr>
+      <w:r>
+        <w:rPr>
+          <w:rFonts w:ascii="Times New Roman" w:hAnsi="Times New Roman" w:cs="Times New Roman"/>
+        </w:rPr>
+        <w:t xml:space="preserve">In many other areas under-exploration is less clearly established, but is suspected to play a role in maladaptive behavior. A recent analysis of supermarket shopping behavior showed that people engage in long runs of exploitative behavior </w:t>
+      </w:r>
+      <w:proofErr w:type="gramStart"/>
+      <w:r>
+        <w:rPr>
+          <w:rFonts w:ascii="Times New Roman" w:hAnsi="Times New Roman" w:cs="Times New Roman"/>
+        </w:rPr>
+        <w:t>that were</w:t>
+      </w:r>
+      <w:proofErr w:type="gramEnd"/>
+      <w:r>
+        <w:rPr>
+          <w:rFonts w:ascii="Times New Roman" w:hAnsi="Times New Roman" w:cs="Times New Roman"/>
+        </w:rPr>
+        <w:t xml:space="preserve"> inconsistent with optimal behavior (Riefer, Prior, Blair, Pavey, &amp; Love, 2017). Insufficient exploratory interaction with outgroups may be one cause of stereotypes and prejudice (Denrell, 2005), and interventions that increase inter-group contact reduce stereotypes (Shook &amp; Fazio, 2008). The crowding out of exploration by exploitation is a concern in organizational behavior as well (Levinthal &amp; March, 1993; </w:t>
+      </w:r>
+      <w:r>
+        <w:rPr>
+          <w:rFonts w:ascii="Times New Roman" w:hAnsi="Times New Roman" w:cs="Times New Roman"/>
+        </w:rPr>
+        <w:lastRenderedPageBreak/>
+        <w:t>March, 1991), prompting research into organizational structures that may preserve exploration (Fang, Lee, &amp; Schilling, 2010).</w:t>
+      </w:r>
+    </w:p>
+    <w:p>
+      <w:pPr>
+        <w:pStyle w:val="Heading2"/>
+        <w:spacing w:before="0" w:line="480" w:lineRule="auto"/>
+        <w:rPr>
+          <w:rFonts w:ascii="Times New Roman" w:hAnsi="Times New Roman" w:cs="Times New Roman"/>
+          <w:color w:val="auto"/>
+          <w:sz w:val="24"/>
+          <w:szCs w:val="24"/>
+        </w:rPr>
+      </w:pPr>
+      <w:bookmarkStart w:id="4" w:name="exploration-inside-the-lab"/>
+      <w:bookmarkEnd w:id="4"/>
+      <w:r>
+        <w:rPr>
+          <w:rFonts w:ascii="Times New Roman" w:hAnsi="Times New Roman" w:cs="Times New Roman"/>
+          <w:color w:val="auto"/>
+          <w:sz w:val="24"/>
+          <w:szCs w:val="24"/>
+        </w:rPr>
+        <w:t>Exploration Inside the L</w:t>
+      </w:r>
+      <w:r>
+        <w:rPr>
+          <w:rFonts w:ascii="Times New Roman" w:hAnsi="Times New Roman" w:cs="Times New Roman"/>
+          <w:color w:val="auto"/>
+          <w:sz w:val="24"/>
+          <w:szCs w:val="24"/>
+        </w:rPr>
+        <w:t>ab</w:t>
+      </w:r>
+    </w:p>
+    <w:p>
+      <w:pPr>
+        <w:pStyle w:val="FirstParagraph"/>
+        <w:spacing w:before="0" w:after="0" w:line="480" w:lineRule="auto"/>
+        <w:rPr>
+          <w:rFonts w:ascii="Times New Roman" w:hAnsi="Times New Roman" w:cs="Times New Roman"/>
+        </w:rPr>
+      </w:pPr>
+      <w:r>
+        <w:rPr>
+          <w:rFonts w:ascii="Times New Roman" w:hAnsi="Times New Roman" w:cs="Times New Roman"/>
+        </w:rPr>
+        <w:t>Lab studies of exploratory choice have allowed researchers to fully control the reward structure of the environment and precisely measure behavior, as well as compare behavior to optimal choice and other formal models. These studies have yielded a number of insights into the factors leading to more or less exploration, including aspiration levels (Wulff, Hills, &amp; Hertwig, 2015), uncertainty (Speekenbrink &amp; Konstantinidis, 2015), and the future value of inf</w:t>
+      </w:r>
+      <w:r>
+        <w:rPr>
+          <w:rFonts w:ascii="Times New Roman" w:hAnsi="Times New Roman" w:cs="Times New Roman"/>
+        </w:rPr>
+        <w:t>ormation (Rich &amp; Gureckis, 2018</w:t>
+      </w:r>
+      <w:r>
+        <w:rPr>
+          <w:rFonts w:ascii="Times New Roman" w:hAnsi="Times New Roman" w:cs="Times New Roman"/>
+        </w:rPr>
+        <w:t>; Wilson et al., 2014)</w:t>
+      </w:r>
+    </w:p>
+    <w:p>
+      <w:pPr>
+        <w:pStyle w:val="BodyText"/>
+        <w:spacing w:before="0" w:after="0" w:line="480" w:lineRule="auto"/>
+        <w:rPr>
+          <w:rFonts w:ascii="Times New Roman" w:hAnsi="Times New Roman" w:cs="Times New Roman"/>
+        </w:rPr>
+      </w:pPr>
+      <w:r>
+        <w:rPr>
+          <w:rFonts w:ascii="Times New Roman" w:hAnsi="Times New Roman" w:cs="Times New Roman"/>
+        </w:rPr>
+        <w:t xml:space="preserve">Interestingly, under-exploration has not emerged as a clear pattern in lab experiments. Instead, results are mixed with people sometimes under-exploring, sometimes over-exploring, and sometimes exploring close to an optimal amount. To take two illustrative examples, Zwick, Rapoport, </w:t>
+      </w:r>
+      <w:r>
+        <w:rPr>
+          <w:rFonts w:ascii="Times New Roman" w:hAnsi="Times New Roman" w:cs="Times New Roman"/>
+        </w:rPr>
+        <w:t>Lo, and</w:t>
+      </w:r>
+      <w:r>
+        <w:rPr>
+          <w:rFonts w:ascii="Times New Roman" w:hAnsi="Times New Roman" w:cs="Times New Roman"/>
+        </w:rPr>
+        <w:t xml:space="preserve"> Muthukrishnan (2003) found that in a sequential search task people under-searched when there were no information costs but over-searched when there were information c</w:t>
+      </w:r>
+      <w:r>
+        <w:rPr>
+          <w:rFonts w:ascii="Times New Roman" w:hAnsi="Times New Roman" w:cs="Times New Roman"/>
+        </w:rPr>
+        <w:t>osts, and Teodorescu and</w:t>
+      </w:r>
+      <w:r>
+        <w:rPr>
+          <w:rFonts w:ascii="Times New Roman" w:hAnsi="Times New Roman" w:cs="Times New Roman"/>
+        </w:rPr>
+        <w:t xml:space="preserve"> Erev (2014b) found that people explored unknown alternatives too often or not often enough depending on whether rare outcomes were positive or negative. Similar results have been obtained within and across a variety of other studies and paradigms (Hertwig, Barron, Weber, &amp; Erev, 2004; Juni, Gureckis, &amp; Maloney, 2016; Navarro, Newell, &amp; Schulze, 2016; Sang, Todd, &amp; Goldstone, 2011; Tversky &amp; Edwards, 1966).</w:t>
       </w:r>
     </w:p>
     <w:p>
@@ -710,8 +777,8 @@
           <w:szCs w:val="24"/>
         </w:rPr>
       </w:pPr>
-      <w:bookmarkStart w:id="6" w:name="temporal-discounting"/>
-      <w:bookmarkEnd w:id="6"/>
+      <w:bookmarkStart w:id="5" w:name="temporal-discounting"/>
+      <w:bookmarkEnd w:id="5"/>
       <w:r>
         <w:rPr>
           <w:rFonts w:ascii="Times New Roman" w:hAnsi="Times New Roman" w:cs="Times New Roman"/>
@@ -719,7 +786,16 @@
           <w:sz w:val="24"/>
           <w:szCs w:val="24"/>
         </w:rPr>
-        <w:t>Temporal discounting</w:t>
+        <w:t>Temporal D</w:t>
+      </w:r>
+      <w:r>
+        <w:rPr>
+          <w:rFonts w:ascii="Times New Roman" w:hAnsi="Times New Roman" w:cs="Times New Roman"/>
+          <w:color w:val="auto"/>
+          <w:sz w:val="24"/>
+          <w:szCs w:val="24"/>
+        </w:rPr>
+        <w:t>iscounting</w:t>
       </w:r>
     </w:p>
     <w:p>
@@ -1199,8 +1275,8 @@
           <w:szCs w:val="24"/>
         </w:rPr>
       </w:pPr>
-      <w:bookmarkStart w:id="7" w:name="exploration-and-temporal-discounting"/>
-      <w:bookmarkEnd w:id="7"/>
+      <w:bookmarkStart w:id="6" w:name="exploration-and-temporal-discounting"/>
+      <w:bookmarkEnd w:id="6"/>
       <w:r>
         <w:rPr>
           <w:rFonts w:ascii="Times New Roman" w:hAnsi="Times New Roman" w:cs="Times New Roman"/>
@@ -1209,7 +1285,16 @@
           <w:szCs w:val="24"/>
         </w:rPr>
         <w:lastRenderedPageBreak/>
-        <w:t>Exploration and temporal discounting</w:t>
+        <w:t>Exploration and Temporal D</w:t>
+      </w:r>
+      <w:r>
+        <w:rPr>
+          <w:rFonts w:ascii="Times New Roman" w:hAnsi="Times New Roman" w:cs="Times New Roman"/>
+          <w:color w:val="auto"/>
+          <w:sz w:val="24"/>
+          <w:szCs w:val="24"/>
+        </w:rPr>
+        <w:t>iscounting</w:t>
       </w:r>
     </w:p>
     <w:p>
@@ -1305,7 +1390,7 @@
           <w:rFonts w:ascii="Times New Roman" w:hAnsi="Times New Roman" w:cs="Times New Roman"/>
         </w:rPr>
       </w:pPr>
-      <w:bookmarkStart w:id="8" w:name="fig:discounting"/>
+      <w:bookmarkStart w:id="7" w:name="fig:discounting"/>
     </w:p>
     <w:p>
       <w:pPr>
@@ -1418,8 +1503,8 @@
           <w:noProof/>
         </w:rPr>
         <w:drawing>
-          <wp:inline distT="0" distB="0" distL="0" distR="0" wp14:anchorId="6B4948B9" wp14:editId="7577DB7D">
-            <wp:extent cx="5922523" cy="2991173"/>
+          <wp:inline distT="0" distB="0" distL="0" distR="0" wp14:anchorId="6B4948B9" wp14:editId="433F7366">
+            <wp:extent cx="5921883" cy="2762573"/>
             <wp:effectExtent l="0" t="0" r="0" b="0"/>
             <wp:docPr id="1" name="Picture" descr="Figure 1: Effects of exploration over time for different discount curves in a simple exploratory choice task (see text for more details). The top row of panels show the degree of discounting at each time step. The bottom row of panels show the expected change of undiscounted (gray) and discounted (black) reward at each time step from exploring at the first action. The left panels shows exponential discounting, the center panels show quasi-hyperbolic discounting, and the right panels show quasi-hyperbolic discounting with a front-end delay. Exploration appears worthwhile to an agent with exponential discounting or quasi-hyperbolic discounting with a delay, but not to an agent with quasi-hyperbolic discounting and no delay."/>
             <wp:cNvGraphicFramePr/>
@@ -1441,7 +1526,7 @@
                   <pic:spPr bwMode="auto">
                     <a:xfrm>
                       <a:off x="0" y="0"/>
-                      <a:ext cx="5922523" cy="2991173"/>
+                      <a:ext cx="5922523" cy="2762871"/>
                     </a:xfrm>
                     <a:prstGeom prst="rect">
                       <a:avLst/>
@@ -1484,7 +1569,7 @@
         </w:rPr>
       </w:pPr>
     </w:p>
-    <w:bookmarkEnd w:id="8"/>
+    <w:bookmarkEnd w:id="7"/>
     <w:p>
       <w:pPr>
         <w:pStyle w:val="BodyText"/>
@@ -1915,8 +2000,8 @@
           <w:szCs w:val="24"/>
         </w:rPr>
       </w:pPr>
-      <w:bookmarkStart w:id="9" w:name="capturing-present-bias-in-exploratory-ch"/>
-      <w:bookmarkEnd w:id="9"/>
+      <w:bookmarkStart w:id="8" w:name="capturing-present-bias-in-exploratory-ch"/>
+      <w:bookmarkEnd w:id="8"/>
       <w:r>
         <w:rPr>
           <w:rFonts w:ascii="Times New Roman" w:hAnsi="Times New Roman" w:cs="Times New Roman"/>
@@ -1924,7 +2009,16 @@
           <w:sz w:val="24"/>
           <w:szCs w:val="24"/>
         </w:rPr>
-        <w:t>Capturing present bias in exploratory choice</w:t>
+        <w:t>Capturing Present Bias in Exploratory C</w:t>
+      </w:r>
+      <w:r>
+        <w:rPr>
+          <w:rFonts w:ascii="Times New Roman" w:hAnsi="Times New Roman" w:cs="Times New Roman"/>
+          <w:color w:val="auto"/>
+          <w:sz w:val="24"/>
+          <w:szCs w:val="24"/>
+        </w:rPr>
+        <w:t>hoice</w:t>
       </w:r>
     </w:p>
     <w:p>
@@ -1955,7 +2049,33 @@
           <w:rFonts w:ascii="Times New Roman" w:hAnsi="Times New Roman" w:cs="Times New Roman"/>
         </w:rPr>
         <w:lastRenderedPageBreak/>
-        <w:t>While people tend to discount money relatively slowly, they often discount primary rewards significantly for delays of minutes or seconds. This can be measured in a number of ways. In some cases, an explicit choice between a larger later and a smaller sooner reward is offered. Mcclure, Ericson, Laibson, Loewenstein, &amp; Cohen (2007), for example, found that thirsty participants showed present bias when asked to choose between larger and smaller juice rewards separated by a few minutes. In other cases, the choice between a smaller-sooner and larger-later reward is offered repeatedly, but without explicit description, and participants are allowed to build a preference through experience. Using this approach, researchers have found present biases on the scale of seconds for playing a video game, watching a movie, or relief from an annoying noise (Millar &amp; Navarick, 1984; D. Navarick, 1998; Solnick et al., 1980).</w:t>
+        <w:t>While people tend to discount money relatively slowly, they often discount primary rewards significantly for delays of minutes or seconds. This can be measured in a number of ways. In some cases, an explicit choice between a larger later and a smaller sooner reward is offered. Mcclure,</w:t>
+      </w:r>
+      <w:r>
+        <w:rPr>
+          <w:rFonts w:ascii="Times New Roman" w:hAnsi="Times New Roman" w:cs="Times New Roman"/>
+        </w:rPr>
+        <w:t xml:space="preserve"> Ericson, Laibson, </w:t>
+      </w:r>
+      <w:proofErr w:type="spellStart"/>
+      <w:r>
+        <w:rPr>
+          <w:rFonts w:ascii="Times New Roman" w:hAnsi="Times New Roman" w:cs="Times New Roman"/>
+        </w:rPr>
+        <w:t>Loewenstein</w:t>
+      </w:r>
+      <w:proofErr w:type="spellEnd"/>
+      <w:r>
+        <w:rPr>
+          <w:rFonts w:ascii="Times New Roman" w:hAnsi="Times New Roman" w:cs="Times New Roman"/>
+        </w:rPr>
+        <w:t xml:space="preserve">, and </w:t>
+      </w:r>
+      <w:r>
+        <w:rPr>
+          <w:rFonts w:ascii="Times New Roman" w:hAnsi="Times New Roman" w:cs="Times New Roman"/>
+        </w:rPr>
+        <w:t>Cohen (2007), for example, found that thirsty participants showed present bias when asked to choose between larger and smaller juice rewards separated by a few minutes. In other cases, the choice between a smaller-sooner and larger-later reward is offered repeatedly, but without explicit description, and participants are allowed to build a preference through experience. Using this approach, researchers have found present biases on the scale of seconds for playing a video game, watching a movie, or relief from an annoying noise (Millar &amp; Navarick, 1984; D. Navarick, 1998; Solnick et al., 1980).</w:t>
       </w:r>
     </w:p>
     <w:p>
@@ -2045,8 +2165,8 @@
           <w:szCs w:val="24"/>
         </w:rPr>
       </w:pPr>
-      <w:bookmarkStart w:id="10" w:name="experiment-1"/>
-      <w:bookmarkEnd w:id="10"/>
+      <w:bookmarkStart w:id="9" w:name="experiment-1"/>
+      <w:bookmarkEnd w:id="9"/>
       <w:r>
         <w:rPr>
           <w:rFonts w:ascii="Times New Roman" w:hAnsi="Times New Roman" w:cs="Times New Roman"/>
@@ -2068,8 +2188,8 @@
           <w:szCs w:val="24"/>
         </w:rPr>
       </w:pPr>
-      <w:bookmarkStart w:id="11" w:name="methods"/>
-      <w:bookmarkEnd w:id="11"/>
+      <w:bookmarkStart w:id="10" w:name="methods"/>
+      <w:bookmarkEnd w:id="10"/>
       <w:r>
         <w:rPr>
           <w:rFonts w:ascii="Times New Roman" w:hAnsi="Times New Roman" w:cs="Times New Roman"/>
@@ -2088,8 +2208,8 @@
           <w:rFonts w:ascii="Times New Roman" w:hAnsi="Times New Roman" w:cs="Times New Roman"/>
         </w:rPr>
       </w:pPr>
-      <w:bookmarkStart w:id="12" w:name="participants"/>
-      <w:bookmarkEnd w:id="12"/>
+      <w:bookmarkStart w:id="11" w:name="participants"/>
+      <w:bookmarkEnd w:id="11"/>
       <w:r>
         <w:rPr>
           <w:rFonts w:ascii="Times New Roman" w:hAnsi="Times New Roman" w:cs="Times New Roman"/>
@@ -2145,10 +2265,11 @@
         <w:spacing w:before="0" w:after="0" w:line="480" w:lineRule="auto"/>
         <w:rPr>
           <w:rFonts w:ascii="Times New Roman" w:hAnsi="Times New Roman" w:cs="Times New Roman"/>
-        </w:rPr>
-      </w:pPr>
-      <w:bookmarkStart w:id="13" w:name="design-and-procedure"/>
-      <w:bookmarkEnd w:id="13"/>
+          <w:b/>
+        </w:rPr>
+      </w:pPr>
+      <w:bookmarkStart w:id="12" w:name="design-and-procedure"/>
+      <w:bookmarkEnd w:id="12"/>
       <w:proofErr w:type="gramStart"/>
       <w:r>
         <w:rPr>
@@ -2165,12 +2286,29 @@
         </w:rPr>
         <w:t xml:space="preserve"> </w:t>
       </w:r>
-      <w:r>
-        <w:rPr>
-          <w:rFonts w:ascii="Times New Roman" w:hAnsi="Times New Roman" w:cs="Times New Roman"/>
-          <w:i/>
-        </w:rPr>
-        <w:t xml:space="preserve">Consumption tasks. </w:t>
+    </w:p>
+    <w:p>
+      <w:pPr>
+        <w:pStyle w:val="FirstParagraph"/>
+        <w:spacing w:before="0" w:after="0" w:line="480" w:lineRule="auto"/>
+        <w:rPr>
+          <w:rFonts w:ascii="Times New Roman" w:hAnsi="Times New Roman" w:cs="Times New Roman"/>
+        </w:rPr>
+      </w:pPr>
+      <w:r>
+        <w:rPr>
+          <w:rFonts w:ascii="Times New Roman" w:hAnsi="Times New Roman" w:cs="Times New Roman"/>
+          <w:b/>
+          <w:i/>
+        </w:rPr>
+        <w:t>Consumption tasks.</w:t>
+      </w:r>
+      <w:r>
+        <w:rPr>
+          <w:rFonts w:ascii="Times New Roman" w:hAnsi="Times New Roman" w:cs="Times New Roman"/>
+          <w:i/>
+        </w:rPr>
+        <w:t xml:space="preserve"> </w:t>
       </w:r>
       <w:r>
         <w:rPr>
@@ -2186,7 +2324,7 @@
           <w:rFonts w:ascii="Times New Roman" w:hAnsi="Times New Roman" w:cs="Times New Roman"/>
         </w:rPr>
       </w:pPr>
-      <w:bookmarkStart w:id="14" w:name="fig:exp1task"/>
+      <w:bookmarkStart w:id="13" w:name="fig:exp1task"/>
     </w:p>
     <w:p>
       <w:pPr>
@@ -2380,8 +2518,8 @@
           <w:noProof/>
         </w:rPr>
       </w:pPr>
-      <w:bookmarkStart w:id="15" w:name="fig:exp1machinemap"/>
-      <w:bookmarkEnd w:id="14"/>
+      <w:bookmarkStart w:id="14" w:name="fig:exp1machinemap"/>
+      <w:bookmarkEnd w:id="13"/>
       <w:r>
         <w:rPr>
           <w:rFonts w:ascii="Times New Roman" w:hAnsi="Times New Roman" w:cs="Times New Roman"/>
@@ -2522,7 +2660,7 @@
         <w:br w:type="page"/>
       </w:r>
     </w:p>
-    <w:bookmarkEnd w:id="15"/>
+    <w:bookmarkEnd w:id="14"/>
     <w:p>
       <w:pPr>
         <w:pStyle w:val="BodyText"/>
@@ -2536,7 +2674,19 @@
           <w:rFonts w:ascii="Times New Roman" w:hAnsi="Times New Roman" w:cs="Times New Roman"/>
         </w:rPr>
         <w:lastRenderedPageBreak/>
-        <w:t xml:space="preserve">The slider task was based on a task previously used by Gill &amp; Prowse (2012). In each period of the slider task, five horizontal sliders appeared on the screen (Figure </w:t>
+        <w:t xml:space="preserve">The slider task was based on a task previously used by Gill </w:t>
+      </w:r>
+      <w:r>
+        <w:rPr>
+          <w:rFonts w:ascii="Times New Roman" w:hAnsi="Times New Roman" w:cs="Times New Roman"/>
+        </w:rPr>
+        <w:t>and</w:t>
+      </w:r>
+      <w:r>
+        <w:rPr>
+          <w:rFonts w:ascii="Times New Roman" w:hAnsi="Times New Roman" w:cs="Times New Roman"/>
+        </w:rPr>
+        <w:t xml:space="preserve"> Prowse (2012). In each period of the slider task, five horizontal sliders appeared on the screen (Figure </w:t>
       </w:r>
       <w:hyperlink w:anchor="fig:exp1task">
         <w:r>
@@ -2607,12 +2757,13 @@
           <w:rFonts w:ascii="Times New Roman" w:hAnsi="Times New Roman" w:cs="Times New Roman"/>
         </w:rPr>
       </w:pPr>
-      <w:bookmarkStart w:id="16" w:name="decision-making-task-and-conditions."/>
-      <w:bookmarkEnd w:id="16"/>
+      <w:bookmarkStart w:id="15" w:name="decision-making-task-and-conditions."/>
+      <w:bookmarkEnd w:id="15"/>
       <w:proofErr w:type="gramStart"/>
       <w:r>
         <w:rPr>
           <w:rFonts w:ascii="Times New Roman" w:hAnsi="Times New Roman" w:cs="Times New Roman"/>
+          <w:b/>
           <w:i/>
         </w:rPr>
         <w:lastRenderedPageBreak/>
@@ -2645,21 +2796,7 @@
         <w:rPr>
           <w:rFonts w:ascii="Times New Roman" w:hAnsi="Times New Roman" w:cs="Times New Roman"/>
         </w:rPr>
-        <w:t>c, had to select between two circular spinners with arrows at the top: the "current spinner" (exploit) and the "new spinner" (</w:t>
-      </w:r>
-      <w:proofErr w:type="gramStart"/>
-      <w:r>
-        <w:rPr>
-          <w:rFonts w:ascii="Times New Roman" w:hAnsi="Times New Roman" w:cs="Times New Roman"/>
-        </w:rPr>
-        <w:t>explore</w:t>
-      </w:r>
-      <w:proofErr w:type="gramEnd"/>
-      <w:r>
-        <w:rPr>
-          <w:rFonts w:ascii="Times New Roman" w:hAnsi="Times New Roman" w:cs="Times New Roman"/>
-        </w:rPr>
-        <w:t>). The current spinner was split into five black and five gold wedges. If a participant chose the current spinner, it spun and, if the arrow landed on gold, the machine worked and the participant could watch the video. Initially, the current spinner's gold wedges were randomly set for each machine to cover between 1/3 and 2/3 of the spinner.</w:t>
+        <w:t>c, had to select between two circular spinners with arrows at the top: the "current spinner" (exploit) and the "new spinner" (explore). The current spinner was split into five black and five gold wedges. If a participant chose the current spinner, it spun and, if the arrow landed on gold, the machine worked and the participant could watch the video. Initially, the current spinner's gold wedges were randomly set for each machine to cover between 1/3 and 2/3 of the spinner.</w:t>
       </w:r>
     </w:p>
     <w:p>
@@ -2767,12 +2904,13 @@
           <w:rFonts w:ascii="Times New Roman" w:hAnsi="Times New Roman" w:cs="Times New Roman"/>
         </w:rPr>
       </w:pPr>
-      <w:bookmarkStart w:id="17" w:name="training-incentives-and-post-experiment-"/>
-      <w:bookmarkEnd w:id="17"/>
+      <w:bookmarkStart w:id="16" w:name="training-incentives-and-post-experiment-"/>
+      <w:bookmarkEnd w:id="16"/>
       <w:proofErr w:type="gramStart"/>
       <w:r>
         <w:rPr>
           <w:rFonts w:ascii="Times New Roman" w:hAnsi="Times New Roman" w:cs="Times New Roman"/>
+          <w:b/>
           <w:i/>
         </w:rPr>
         <w:t>Training, incentives, and post-experiment questions.</w:t>
@@ -2833,8 +2971,8 @@
           <w:szCs w:val="24"/>
         </w:rPr>
       </w:pPr>
-      <w:bookmarkStart w:id="18" w:name="results"/>
-      <w:bookmarkEnd w:id="18"/>
+      <w:bookmarkStart w:id="17" w:name="results"/>
+      <w:bookmarkEnd w:id="17"/>
       <w:r>
         <w:rPr>
           <w:rFonts w:ascii="Times New Roman" w:hAnsi="Times New Roman" w:cs="Times New Roman"/>
@@ -2933,7 +3071,7 @@
           <w:rFonts w:ascii="Times New Roman" w:hAnsi="Times New Roman" w:cs="Times New Roman"/>
         </w:rPr>
       </w:pPr>
-      <w:bookmarkStart w:id="19" w:name="fig:exp1results"/>
+      <w:bookmarkStart w:id="18" w:name="fig:exp1results"/>
     </w:p>
     <w:p>
       <w:pPr>
@@ -3045,7 +3183,7 @@
         <w:br w:type="page"/>
       </w:r>
     </w:p>
-    <w:bookmarkEnd w:id="19"/>
+    <w:bookmarkEnd w:id="18"/>
     <w:p>
       <w:pPr>
         <w:pStyle w:val="BodyText"/>
@@ -3087,7 +3225,21 @@
         <w:rPr>
           <w:rFonts w:ascii="Times New Roman" w:hAnsi="Times New Roman" w:cs="Times New Roman"/>
         </w:rPr>
-        <w:t xml:space="preserve"> convergence criterion (A. Gelman, Carlin, Stern, &amp; Rubin, 2014). In the results below, we report 95% credible intervals (CIs) on model parameters of interest. An overview of the model posterior is displayed in Figure </w:t>
+        <w:t xml:space="preserve"> convergence criterion (</w:t>
+      </w:r>
+      <w:proofErr w:type="spellStart"/>
+      <w:r>
+        <w:rPr>
+          <w:rFonts w:ascii="Times New Roman" w:hAnsi="Times New Roman" w:cs="Times New Roman"/>
+        </w:rPr>
+        <w:t>Gelman</w:t>
+      </w:r>
+      <w:proofErr w:type="spellEnd"/>
+      <w:r>
+        <w:rPr>
+          <w:rFonts w:ascii="Times New Roman" w:hAnsi="Times New Roman" w:cs="Times New Roman"/>
+        </w:rPr>
+        <w:t xml:space="preserve">, Carlin, Stern, &amp; Rubin, 2014). In the results below, we report 95% credible intervals (CIs) on model parameters of interest. An overview of the model posterior is displayed in Figure </w:t>
       </w:r>
       <w:hyperlink w:anchor="fig:exp1results">
         <w:r>
@@ -3231,8 +3383,8 @@
           <w:szCs w:val="24"/>
         </w:rPr>
       </w:pPr>
-      <w:bookmarkStart w:id="20" w:name="experiment-2"/>
-      <w:bookmarkEnd w:id="20"/>
+      <w:bookmarkStart w:id="19" w:name="experiment-2"/>
+      <w:bookmarkEnd w:id="19"/>
       <w:r>
         <w:rPr>
           <w:rFonts w:ascii="Times New Roman" w:hAnsi="Times New Roman" w:cs="Times New Roman"/>
@@ -3335,8 +3487,8 @@
           <w:szCs w:val="24"/>
         </w:rPr>
       </w:pPr>
-      <w:bookmarkStart w:id="21" w:name="methods-1"/>
-      <w:bookmarkEnd w:id="21"/>
+      <w:bookmarkStart w:id="20" w:name="methods-1"/>
+      <w:bookmarkEnd w:id="20"/>
       <w:r>
         <w:rPr>
           <w:rFonts w:ascii="Times New Roman" w:hAnsi="Times New Roman" w:cs="Times New Roman"/>
@@ -3370,8 +3522,8 @@
           <w:rFonts w:ascii="Times New Roman" w:hAnsi="Times New Roman" w:cs="Times New Roman"/>
         </w:rPr>
       </w:pPr>
-      <w:bookmarkStart w:id="22" w:name="participants-1"/>
-      <w:bookmarkEnd w:id="22"/>
+      <w:bookmarkStart w:id="21" w:name="participants-1"/>
+      <w:bookmarkEnd w:id="21"/>
       <w:r>
         <w:rPr>
           <w:rFonts w:ascii="Times New Roman" w:hAnsi="Times New Roman" w:cs="Times New Roman"/>
@@ -3406,12 +3558,13 @@
         <w:spacing w:before="0" w:after="0" w:line="480" w:lineRule="auto"/>
         <w:rPr>
           <w:rFonts w:ascii="Times New Roman" w:hAnsi="Times New Roman" w:cs="Times New Roman"/>
-        </w:rPr>
-      </w:pPr>
-      <w:bookmarkStart w:id="23" w:name="design-and-procedure-1"/>
-      <w:bookmarkStart w:id="24" w:name="barratt-impulsiveness-scale."/>
+          <w:b/>
+        </w:rPr>
+      </w:pPr>
+      <w:bookmarkStart w:id="22" w:name="design-and-procedure-1"/>
+      <w:bookmarkStart w:id="23" w:name="barratt-impulsiveness-scale."/>
+      <w:bookmarkEnd w:id="22"/>
       <w:bookmarkEnd w:id="23"/>
-      <w:bookmarkEnd w:id="24"/>
       <w:proofErr w:type="gramStart"/>
       <w:r>
         <w:rPr>
@@ -3429,10 +3582,20 @@
         </w:rPr>
         <w:t xml:space="preserve"> </w:t>
       </w:r>
+    </w:p>
+    <w:p>
+      <w:pPr>
+        <w:pStyle w:val="FirstParagraph"/>
+        <w:spacing w:before="0" w:after="0" w:line="480" w:lineRule="auto"/>
+        <w:rPr>
+          <w:rFonts w:ascii="Times New Roman" w:hAnsi="Times New Roman" w:cs="Times New Roman"/>
+        </w:rPr>
+      </w:pPr>
       <w:proofErr w:type="gramStart"/>
       <w:r>
         <w:rPr>
           <w:rFonts w:ascii="Times New Roman" w:hAnsi="Times New Roman" w:cs="Times New Roman"/>
+          <w:b/>
           <w:i/>
         </w:rPr>
         <w:t>Barratt Impulsiveness Scale.</w:t>
@@ -3451,9 +3614,9 @@
         </w:rPr>
         <w:t>Prior to reading the experiment instructions, participants completed the 30-item Barratt Impulsiveness scale (Patton et al., 1995) on the computer.</w:t>
       </w:r>
-      <w:bookmarkStart w:id="25" w:name="consumption-tasks.-1"/>
-      <w:bookmarkStart w:id="26" w:name="fig:exp2tasks"/>
-      <w:bookmarkEnd w:id="25"/>
+      <w:bookmarkStart w:id="24" w:name="consumption-tasks.-1"/>
+      <w:bookmarkStart w:id="25" w:name="fig:exp2tasks"/>
+      <w:bookmarkEnd w:id="24"/>
     </w:p>
     <w:p>
       <w:pPr>
@@ -3620,7 +3783,7 @@
         <w:br w:type="page"/>
       </w:r>
     </w:p>
-    <w:bookmarkEnd w:id="26"/>
+    <w:bookmarkEnd w:id="25"/>
     <w:p>
       <w:pPr>
         <w:pStyle w:val="BodyText"/>
@@ -3632,10 +3795,18 @@
       <w:r>
         <w:rPr>
           <w:rFonts w:ascii="Times New Roman" w:hAnsi="Times New Roman" w:cs="Times New Roman"/>
+          <w:b/>
           <w:i/>
         </w:rPr>
         <w:lastRenderedPageBreak/>
-        <w:t xml:space="preserve">Consumption tasks. </w:t>
+        <w:t>Consumption tasks</w:t>
+      </w:r>
+      <w:r>
+        <w:rPr>
+          <w:rFonts w:ascii="Times New Roman" w:hAnsi="Times New Roman" w:cs="Times New Roman"/>
+          <w:i/>
+        </w:rPr>
+        <w:t xml:space="preserve">. </w:t>
       </w:r>
       <w:r>
         <w:rPr>
@@ -3712,14 +3883,22 @@
           <w:rFonts w:ascii="Times New Roman" w:hAnsi="Times New Roman" w:cs="Times New Roman"/>
         </w:rPr>
       </w:pPr>
-      <w:bookmarkStart w:id="27" w:name="choice-task."/>
-      <w:bookmarkEnd w:id="27"/>
-      <w:r>
-        <w:rPr>
-          <w:rFonts w:ascii="Times New Roman" w:hAnsi="Times New Roman" w:cs="Times New Roman"/>
-          <w:i/>
-        </w:rPr>
-        <w:t xml:space="preserve">Choice task. </w:t>
+      <w:bookmarkStart w:id="26" w:name="choice-task."/>
+      <w:bookmarkEnd w:id="26"/>
+      <w:r>
+        <w:rPr>
+          <w:rFonts w:ascii="Times New Roman" w:hAnsi="Times New Roman" w:cs="Times New Roman"/>
+          <w:b/>
+          <w:i/>
+        </w:rPr>
+        <w:t>Choice task.</w:t>
+      </w:r>
+      <w:r>
+        <w:rPr>
+          <w:rFonts w:ascii="Times New Roman" w:hAnsi="Times New Roman" w:cs="Times New Roman"/>
+          <w:i/>
+        </w:rPr>
+        <w:t xml:space="preserve"> </w:t>
       </w:r>
       <w:r>
         <w:rPr>
@@ -3832,12 +4011,13 @@
           <w:rFonts w:ascii="Times New Roman" w:hAnsi="Times New Roman" w:cs="Times New Roman"/>
         </w:rPr>
       </w:pPr>
-      <w:bookmarkStart w:id="28" w:name="immediate-and-delayed-conditions."/>
-      <w:bookmarkEnd w:id="28"/>
+      <w:bookmarkStart w:id="27" w:name="immediate-and-delayed-conditions."/>
+      <w:bookmarkEnd w:id="27"/>
       <w:proofErr w:type="gramStart"/>
       <w:r>
         <w:rPr>
           <w:rFonts w:ascii="Times New Roman" w:hAnsi="Times New Roman" w:cs="Times New Roman"/>
+          <w:b/>
           <w:i/>
         </w:rPr>
         <w:t>Immediate and delayed conditions.</w:t>
@@ -3910,8 +4090,8 @@
           <w:rFonts w:ascii="Times New Roman" w:hAnsi="Times New Roman" w:cs="Times New Roman"/>
         </w:rPr>
       </w:pPr>
-      <w:bookmarkStart w:id="29" w:name="training-incentives-and-post-task-questi"/>
-      <w:bookmarkEnd w:id="29"/>
+      <w:bookmarkStart w:id="28" w:name="training-incentives-and-post-task-questi"/>
+      <w:bookmarkEnd w:id="28"/>
       <w:proofErr w:type="gramStart"/>
       <w:r>
         <w:rPr>
@@ -3961,8 +4141,8 @@
           <w:szCs w:val="24"/>
         </w:rPr>
       </w:pPr>
-      <w:bookmarkStart w:id="30" w:name="results-1"/>
-      <w:bookmarkEnd w:id="30"/>
+      <w:bookmarkStart w:id="29" w:name="results-1"/>
+      <w:bookmarkEnd w:id="29"/>
       <w:r>
         <w:rPr>
           <w:rFonts w:ascii="Times New Roman" w:hAnsi="Times New Roman" w:cs="Times New Roman"/>
@@ -4078,7 +4258,33 @@
         <w:rPr>
           <w:rFonts w:ascii="Times New Roman" w:hAnsi="Times New Roman" w:cs="Times New Roman"/>
         </w:rPr>
-        <w:t xml:space="preserve"> convergence criterion (A. Gelman et al., 2014). In the results below, we report 95% credible intervals (CIs) on model parameters of interest. An overview of the model posterior is displayed in Figure </w:t>
+        <w:t xml:space="preserve"> convergence criterion (</w:t>
+      </w:r>
+      <w:proofErr w:type="spellStart"/>
+      <w:r>
+        <w:rPr>
+          <w:rFonts w:ascii="Times New Roman" w:hAnsi="Times New Roman" w:cs="Times New Roman"/>
+        </w:rPr>
+        <w:t>Gelman</w:t>
+      </w:r>
+      <w:proofErr w:type="spellEnd"/>
+      <w:r>
+        <w:rPr>
+          <w:rFonts w:ascii="Times New Roman" w:hAnsi="Times New Roman" w:cs="Times New Roman"/>
+        </w:rPr>
+        <w:t xml:space="preserve"> </w:t>
+      </w:r>
+      <w:r>
+        <w:rPr>
+          <w:rFonts w:ascii="Times New Roman" w:hAnsi="Times New Roman" w:cs="Times New Roman"/>
+        </w:rPr>
+        <w:t>et al., 2013</w:t>
+      </w:r>
+      <w:r>
+        <w:rPr>
+          <w:rFonts w:ascii="Times New Roman" w:hAnsi="Times New Roman" w:cs="Times New Roman"/>
+        </w:rPr>
+        <w:t xml:space="preserve">). In the results below, we report 95% credible intervals (CIs) on model parameters of interest. An overview of the model posterior is displayed in Figure </w:t>
       </w:r>
       <w:hyperlink w:anchor="fig:results">
         <w:r>
@@ -4097,7 +4303,7 @@
           <w:rFonts w:ascii="Times New Roman" w:hAnsi="Times New Roman" w:cs="Times New Roman"/>
         </w:rPr>
       </w:pPr>
-      <w:bookmarkStart w:id="31" w:name="fig:results"/>
+      <w:bookmarkStart w:id="30" w:name="fig:results"/>
     </w:p>
     <w:p>
       <w:pPr>
@@ -4261,7 +4467,7 @@
         </w:rPr>
       </w:pPr>
     </w:p>
-    <w:bookmarkEnd w:id="31"/>
+    <w:bookmarkEnd w:id="30"/>
     <w:p>
       <w:pPr>
         <w:pStyle w:val="BodyText"/>
@@ -4524,8 +4730,8 @@
           <w:szCs w:val="24"/>
         </w:rPr>
       </w:pPr>
-      <w:bookmarkStart w:id="32" w:name="experiment-3"/>
-      <w:bookmarkEnd w:id="32"/>
+      <w:bookmarkStart w:id="31" w:name="experiment-3"/>
+      <w:bookmarkEnd w:id="31"/>
       <w:r>
         <w:rPr>
           <w:rFonts w:ascii="Times New Roman" w:hAnsi="Times New Roman" w:cs="Times New Roman"/>
@@ -4613,8 +4819,8 @@
           <w:szCs w:val="24"/>
         </w:rPr>
       </w:pPr>
-      <w:bookmarkStart w:id="33" w:name="methods-2"/>
-      <w:bookmarkEnd w:id="33"/>
+      <w:bookmarkStart w:id="32" w:name="methods-2"/>
+      <w:bookmarkEnd w:id="32"/>
       <w:r>
         <w:rPr>
           <w:rFonts w:ascii="Times New Roman" w:hAnsi="Times New Roman" w:cs="Times New Roman"/>
@@ -4633,46 +4839,46 @@
           <w:rFonts w:ascii="Times New Roman" w:hAnsi="Times New Roman" w:cs="Times New Roman"/>
         </w:rPr>
       </w:pPr>
-      <w:bookmarkStart w:id="34" w:name="participants-2"/>
+      <w:bookmarkStart w:id="33" w:name="participants-2"/>
+      <w:bookmarkEnd w:id="33"/>
+      <w:r>
+        <w:rPr>
+          <w:rFonts w:ascii="Times New Roman" w:hAnsi="Times New Roman" w:cs="Times New Roman"/>
+          <w:b/>
+        </w:rPr>
+        <w:t xml:space="preserve">Participant. </w:t>
+      </w:r>
+      <w:r>
+        <w:rPr>
+          <w:rFonts w:ascii="Times New Roman" w:hAnsi="Times New Roman" w:cs="Times New Roman"/>
+        </w:rPr>
+        <w:t xml:space="preserve">Thirty undergraduate students at New York University took part in the study for extra credit. The participants had a mean age of 19.1 (SD=1.0). </w:t>
+      </w:r>
+      <w:proofErr w:type="gramStart"/>
+      <w:r>
+        <w:rPr>
+          <w:rFonts w:ascii="Times New Roman" w:hAnsi="Times New Roman" w:cs="Times New Roman"/>
+        </w:rPr>
+        <w:t>Twenty self-reported female, ten male.</w:t>
+      </w:r>
+      <w:proofErr w:type="gramEnd"/>
+      <w:r>
+        <w:rPr>
+          <w:rFonts w:ascii="Times New Roman" w:hAnsi="Times New Roman" w:cs="Times New Roman"/>
+        </w:rPr>
+        <w:t xml:space="preserve"> Participants received a performance-based bonus of up to $5. All participants received the full $5 bonus. Participants who failed a post-instructions questionnaire more than twice were excluded from further analyses. One participant was excluded in this manner.</w:t>
+      </w:r>
+    </w:p>
+    <w:p>
+      <w:pPr>
+        <w:spacing w:after="0" w:line="480" w:lineRule="auto"/>
+        <w:rPr>
+          <w:rFonts w:ascii="Times New Roman" w:hAnsi="Times New Roman" w:cs="Times New Roman"/>
+        </w:rPr>
+      </w:pPr>
+      <w:bookmarkStart w:id="34" w:name="design-and-procedure-2"/>
+      <w:bookmarkStart w:id="35" w:name="fig:exp3tasks"/>
       <w:bookmarkEnd w:id="34"/>
-      <w:r>
-        <w:rPr>
-          <w:rFonts w:ascii="Times New Roman" w:hAnsi="Times New Roman" w:cs="Times New Roman"/>
-          <w:b/>
-        </w:rPr>
-        <w:t xml:space="preserve">Participant. </w:t>
-      </w:r>
-      <w:r>
-        <w:rPr>
-          <w:rFonts w:ascii="Times New Roman" w:hAnsi="Times New Roman" w:cs="Times New Roman"/>
-        </w:rPr>
-        <w:t xml:space="preserve">Thirty undergraduate students at New York University took part in the study for extra credit. The participants had a mean age of 19.1 (SD=1.0). </w:t>
-      </w:r>
-      <w:proofErr w:type="gramStart"/>
-      <w:r>
-        <w:rPr>
-          <w:rFonts w:ascii="Times New Roman" w:hAnsi="Times New Roman" w:cs="Times New Roman"/>
-        </w:rPr>
-        <w:t>Twenty self-reported female, ten male.</w:t>
-      </w:r>
-      <w:proofErr w:type="gramEnd"/>
-      <w:r>
-        <w:rPr>
-          <w:rFonts w:ascii="Times New Roman" w:hAnsi="Times New Roman" w:cs="Times New Roman"/>
-        </w:rPr>
-        <w:t xml:space="preserve"> Participants received a performance-based bonus of up to $5. All participants received the full $5 bonus. Participants who failed a post-instructions questionnaire more than twice were excluded from further analyses. One participant was excluded in this manner.</w:t>
-      </w:r>
-    </w:p>
-    <w:p>
-      <w:pPr>
-        <w:spacing w:after="0" w:line="480" w:lineRule="auto"/>
-        <w:rPr>
-          <w:rFonts w:ascii="Times New Roman" w:hAnsi="Times New Roman" w:cs="Times New Roman"/>
-        </w:rPr>
-      </w:pPr>
-      <w:bookmarkStart w:id="35" w:name="design-and-procedure-2"/>
-      <w:bookmarkStart w:id="36" w:name="fig:exp3tasks"/>
-      <w:bookmarkEnd w:id="35"/>
     </w:p>
     <w:p>
       <w:pPr>
@@ -4848,7 +5054,7 @@
         </w:rPr>
       </w:pPr>
     </w:p>
-    <w:bookmarkEnd w:id="36"/>
+    <w:bookmarkEnd w:id="35"/>
     <w:p>
       <w:pPr>
         <w:pStyle w:val="BodyText"/>
@@ -5084,9 +5290,9 @@
           <w:rFonts w:ascii="Times New Roman" w:hAnsi="Times New Roman" w:cs="Times New Roman"/>
         </w:rPr>
       </w:pPr>
-      <w:bookmarkStart w:id="37" w:name="results-2"/>
-      <w:bookmarkStart w:id="38" w:name="fig:exp3results"/>
-      <w:bookmarkEnd w:id="37"/>
+      <w:bookmarkStart w:id="36" w:name="results-2"/>
+      <w:bookmarkStart w:id="37" w:name="fig:exp3results"/>
+      <w:bookmarkEnd w:id="36"/>
     </w:p>
     <w:p>
       <w:pPr>
@@ -5228,7 +5434,7 @@
         </w:rPr>
       </w:pPr>
     </w:p>
-    <w:bookmarkEnd w:id="38"/>
+    <w:bookmarkEnd w:id="37"/>
     <w:p>
       <w:pPr>
         <w:pStyle w:val="BodyText"/>
@@ -5510,8 +5716,8 @@
           <w:szCs w:val="24"/>
         </w:rPr>
       </w:pPr>
-      <w:bookmarkStart w:id="39" w:name="discussion"/>
-      <w:bookmarkEnd w:id="39"/>
+      <w:bookmarkStart w:id="38" w:name="discussion"/>
+      <w:bookmarkEnd w:id="38"/>
       <w:r>
         <w:rPr>
           <w:rFonts w:ascii="Times New Roman" w:hAnsi="Times New Roman" w:cs="Times New Roman"/>
@@ -5548,8 +5754,8 @@
           <w:szCs w:val="24"/>
         </w:rPr>
       </w:pPr>
-      <w:bookmarkStart w:id="40" w:name="revisiting-immediately-consumable-reward"/>
-      <w:bookmarkEnd w:id="40"/>
+      <w:bookmarkStart w:id="39" w:name="revisiting-immediately-consumable-reward"/>
+      <w:bookmarkEnd w:id="39"/>
       <w:r>
         <w:rPr>
           <w:rFonts w:ascii="Times New Roman" w:hAnsi="Times New Roman" w:cs="Times New Roman"/>
@@ -5557,7 +5763,16 @@
           <w:sz w:val="24"/>
           <w:szCs w:val="24"/>
         </w:rPr>
-        <w:t>Revisiting immediately consumable rewards</w:t>
+        <w:t>Revisiting Immediately Consumable R</w:t>
+      </w:r>
+      <w:r>
+        <w:rPr>
+          <w:rFonts w:ascii="Times New Roman" w:hAnsi="Times New Roman" w:cs="Times New Roman"/>
+          <w:color w:val="auto"/>
+          <w:sz w:val="24"/>
+          <w:szCs w:val="24"/>
+        </w:rPr>
+        <w:t>ewards</w:t>
       </w:r>
     </w:p>
     <w:p>
@@ -5579,7 +5794,19 @@
           <w:rFonts w:ascii="Times New Roman" w:hAnsi="Times New Roman" w:cs="Times New Roman"/>
         </w:rPr>
         <w:lastRenderedPageBreak/>
-        <w:t>second cessation of noise was preferred over a 120 second cessation with a 60 second wait, but found that this preference flipped when a front-end delay of only 30 seconds was added. And in a similar vein, Millar &amp; Navarick (1984) found that people strongly preferred 20 seconds playing a video game followed by a 40 second wait to a 40 second wait followed by 20 seconds playing a video game, but that this preference shrank when a 60 second front-end delay was added.</w:t>
+        <w:t xml:space="preserve">second cessation of noise was preferred over a 120 second cessation with a 60 second wait, but found that this preference flipped when a front-end delay of only 30 seconds was added. And in a similar vein, Millar </w:t>
+      </w:r>
+      <w:r>
+        <w:rPr>
+          <w:rFonts w:ascii="Times New Roman" w:hAnsi="Times New Roman" w:cs="Times New Roman"/>
+        </w:rPr>
+        <w:t>and</w:t>
+      </w:r>
+      <w:r>
+        <w:rPr>
+          <w:rFonts w:ascii="Times New Roman" w:hAnsi="Times New Roman" w:cs="Times New Roman"/>
+        </w:rPr>
+        <w:t xml:space="preserve"> Navarick (1984) found that people strongly preferred 20 seconds playing a video game followed by a 40 second wait to a 40 second wait followed by 20 seconds playing a video game, but that this preference shrank when a 60 second front-end delay was added.</w:t>
       </w:r>
     </w:p>
     <w:p>
@@ -5594,7 +5821,19 @@
         <w:rPr>
           <w:rFonts w:ascii="Times New Roman" w:hAnsi="Times New Roman" w:cs="Times New Roman"/>
         </w:rPr>
-        <w:t>Assuming that these past results are indicative of a true underlying present bias in the average populations, it may by that our experiment differed from past experiments in ways that undermined present bias. For example, the experiments of D. Navarick (1998) and Millar &amp; Navarick (1984) were conducted in a dark room, which might have cut down on external distractions, while ours were not. The experiments of Solnick et al. (1980) used louder noises than ours, and were conducted with a distractor task of solving math problems which might have caused people to make their choices with more impulsivity and less cognitive reflection. We hoped that our combination of multiple stimuli (videos, noises and sliders) would overcome any weaknesses in the implementation of any one, but this may not have been the case. Additionally, the setup of Experiment 3 could have lead some participants to purposely adopt negative discount rates, saving the positive experience for last, as has been found in some past experiments (Loewenstein, 1987).</w:t>
+        <w:t xml:space="preserve">Assuming that these past results are indicative of a true underlying present bias in the average populations, it may by that our experiment differed from past experiments in ways that undermined present bias. For example, the experiments of D. Navarick (1998) and Millar </w:t>
+      </w:r>
+      <w:r>
+        <w:rPr>
+          <w:rFonts w:ascii="Times New Roman" w:hAnsi="Times New Roman" w:cs="Times New Roman"/>
+        </w:rPr>
+        <w:t>and</w:t>
+      </w:r>
+      <w:r>
+        <w:rPr>
+          <w:rFonts w:ascii="Times New Roman" w:hAnsi="Times New Roman" w:cs="Times New Roman"/>
+        </w:rPr>
+        <w:t xml:space="preserve"> Navarick (1984) were conducted in a dark room, which might have cut down on external distractions, while ours were not. The experiments of Solnick et al. (1980) used louder noises than ours, and were conducted with a distractor task of solving math problems which might have caused people to make their choices with more impulsivity and less cognitive reflection. We hoped that our combination of multiple stimuli (videos, noises and sliders) would overcome any weaknesses in the implementation of any one, but this may not have been the case. Additionally, the setup of Experiment 3 could have lead some participants to purposely adopt negative discount rates, saving the positive experience for last, as has been found in some past experiments (Loewenstein, 1987).</w:t>
       </w:r>
     </w:p>
     <w:p>
@@ -5609,7 +5848,19 @@
         <w:rPr>
           <w:rFonts w:ascii="Times New Roman" w:hAnsi="Times New Roman" w:cs="Times New Roman"/>
         </w:rPr>
-        <w:t xml:space="preserve">It is also worth considering that these older experiments might not meet current statistical standards, and that the motivational effectiveness of these sorts of consumable rewards should be reconsidered. D. Navarick (1998), in fact, did not report present bias at the population level, and focused his analyses on individuals. Solnick et al. (1980) and Millar &amp; Navarick (1984) did make claims of present bias over short time scales on a group level, but used between-participant designs with quite small groups of 10 to 15 people per condition. Their results in many cases </w:t>
+        <w:t xml:space="preserve">It is also worth considering that these older experiments might not meet current statistical standards, and that the motivational effectiveness of these sorts of consumable rewards should be reconsidered. D. Navarick (1998), in fact, did not report present bias at the population level, and focused his analyses on individuals. Solnick et al. (1980) and Millar </w:t>
+      </w:r>
+      <w:r>
+        <w:rPr>
+          <w:rFonts w:ascii="Times New Roman" w:hAnsi="Times New Roman" w:cs="Times New Roman"/>
+        </w:rPr>
+        <w:t>and</w:t>
+      </w:r>
+      <w:r>
+        <w:rPr>
+          <w:rFonts w:ascii="Times New Roman" w:hAnsi="Times New Roman" w:cs="Times New Roman"/>
+        </w:rPr>
+        <w:t xml:space="preserve"> Navarick (1984) did make claims of present bias over short time scales on a group level, but used between-participant designs with quite small groups of 10 to 15 people per condition. Their results in many cases </w:t>
       </w:r>
       <w:r>
         <w:rPr>
@@ -5667,8 +5918,8 @@
           <w:szCs w:val="24"/>
         </w:rPr>
       </w:pPr>
-      <w:bookmarkStart w:id="41" w:name="relating-exploratory-and-intertemporal-c"/>
-      <w:bookmarkEnd w:id="41"/>
+      <w:bookmarkStart w:id="40" w:name="relating-exploratory-and-intertemporal-c"/>
+      <w:bookmarkEnd w:id="40"/>
       <w:r>
         <w:rPr>
           <w:rFonts w:ascii="Times New Roman" w:hAnsi="Times New Roman" w:cs="Times New Roman"/>
@@ -5754,7 +6005,19 @@
         <w:rPr>
           <w:rFonts w:ascii="Times New Roman" w:hAnsi="Times New Roman" w:cs="Times New Roman"/>
         </w:rPr>
-        <w:t xml:space="preserve"> have aspects of intertemporal choice, there are also important differences. Intertemporal choices, as they appear in the lab and (sometimes) in real life, present a clear choice between rewards now and later. In exploratory choice, the tradeoff between the present and future is implicit, with exploring leading to a decreased probability of high reward immediately and a greater probability of high reward in later choices. While past work shows that people are able to consider these reward tradeoffs in some situations (Rich &amp; Gureckis, 2017; Wilson et al., 2014), doing so might not be natural or easy in all situations. Even in standard intertemporal choice tasks, the effect of time delays on </w:t>
+        <w:t xml:space="preserve"> have aspects of intertemporal choice, there are also important differences. Intertemporal choices, as they appear in the lab and (sometimes) in real life, present a clear choice between rewards now and later. In exploratory choice, the tradeoff between the present and future is implicit, with exploring leading to a decreased probability of high reward immediately and a greater probability of high reward in later choices. While past work shows that people are able to consider these reward tradeoffs in some s</w:t>
+      </w:r>
+      <w:r>
+        <w:rPr>
+          <w:rFonts w:ascii="Times New Roman" w:hAnsi="Times New Roman" w:cs="Times New Roman"/>
+        </w:rPr>
+        <w:t>ituations (Rich &amp; Gureckis, 2018</w:t>
+      </w:r>
+      <w:r>
+        <w:rPr>
+          <w:rFonts w:ascii="Times New Roman" w:hAnsi="Times New Roman" w:cs="Times New Roman"/>
+        </w:rPr>
+        <w:t xml:space="preserve">; Wilson et al., 2014), doing so might not be natural or easy in all situations. Even in standard intertemporal choice tasks, the effect of time delays on </w:t>
       </w:r>
       <w:proofErr w:type="gramStart"/>
       <w:r>
@@ -5848,8 +6111,8 @@
           <w:szCs w:val="24"/>
         </w:rPr>
       </w:pPr>
-      <w:bookmarkStart w:id="42" w:name="references"/>
-      <w:bookmarkEnd w:id="42"/>
+      <w:bookmarkStart w:id="41" w:name="references"/>
+      <w:bookmarkEnd w:id="41"/>
       <w:r>
         <w:rPr>
           <w:rFonts w:ascii="Times New Roman" w:hAnsi="Times New Roman" w:cs="Times New Roman"/>
@@ -5873,21 +6136,27 @@
         <w:rPr>
           <w:rFonts w:ascii="Times New Roman" w:hAnsi="Times New Roman" w:cs="Times New Roman"/>
         </w:rPr>
-        <w:t xml:space="preserve">Abramson, L. Y., Metalsky, G. I., &amp; Alloy, L. B. (1989). Hopelessness </w:t>
-      </w:r>
-      <w:proofErr w:type="gramStart"/>
-      <w:r>
-        <w:rPr>
-          <w:rFonts w:ascii="Times New Roman" w:hAnsi="Times New Roman" w:cs="Times New Roman"/>
-        </w:rPr>
-        <w:t>Depression :</w:t>
-      </w:r>
-      <w:proofErr w:type="gramEnd"/>
-      <w:r>
-        <w:rPr>
-          <w:rFonts w:ascii="Times New Roman" w:hAnsi="Times New Roman" w:cs="Times New Roman"/>
-        </w:rPr>
-        <w:t xml:space="preserve"> A Theory-Based Subtype of Depression. </w:t>
+        <w:t xml:space="preserve">Abramson, L. Y., Metalsky, G. I., &amp; Alloy, L. B. </w:t>
+      </w:r>
+      <w:r>
+        <w:rPr>
+          <w:rFonts w:ascii="Times New Roman" w:hAnsi="Times New Roman" w:cs="Times New Roman"/>
+        </w:rPr>
+        <w:t>(1989). Hopelessness Depressi</w:t>
+      </w:r>
+      <w:bookmarkStart w:id="42" w:name="_GoBack"/>
+      <w:bookmarkEnd w:id="42"/>
+      <w:r>
+        <w:rPr>
+          <w:rFonts w:ascii="Times New Roman" w:hAnsi="Times New Roman" w:cs="Times New Roman"/>
+        </w:rPr>
+        <w:t>on</w:t>
+      </w:r>
+      <w:r>
+        <w:rPr>
+          <w:rFonts w:ascii="Times New Roman" w:hAnsi="Times New Roman" w:cs="Times New Roman"/>
+        </w:rPr>
+        <w:t xml:space="preserve">: A Theory-Based Subtype of Depression. </w:t>
       </w:r>
       <w:r>
         <w:rPr>
@@ -5957,15 +6226,6 @@
         </w:rPr>
         <w:t xml:space="preserve">(1), 49–74. </w:t>
       </w:r>
-      <w:hyperlink r:id="rId16">
-        <w:r>
-          <w:rPr>
-            <w:rStyle w:val="Hyperlink"/>
-            <w:rFonts w:ascii="Times New Roman" w:hAnsi="Times New Roman" w:cs="Times New Roman"/>
-          </w:rPr>
-          <w:t>http://doi.org/10.1037/0021-843X.87.1.49</w:t>
-        </w:r>
-      </w:hyperlink>
     </w:p>
     <w:p>
       <w:pPr>
@@ -6004,6 +6264,7 @@
         </w:rPr>
         <w:t xml:space="preserve"> </w:t>
       </w:r>
+      <w:proofErr w:type="gramStart"/>
       <w:r>
         <w:rPr>
           <w:rFonts w:ascii="Times New Roman" w:hAnsi="Times New Roman" w:cs="Times New Roman"/>
@@ -6015,8 +6276,9 @@
         <w:rPr>
           <w:rFonts w:ascii="Times New Roman" w:hAnsi="Times New Roman" w:cs="Times New Roman"/>
         </w:rPr>
-        <w:t>.</w:t>
-      </w:r>
+        <w:t>, 153(3731), 25-33.</w:t>
+      </w:r>
+      <w:proofErr w:type="gramEnd"/>
     </w:p>
     <w:p>
       <w:pPr>
@@ -6058,7 +6320,13 @@
         <w:rPr>
           <w:rFonts w:ascii="Times New Roman" w:hAnsi="Times New Roman" w:cs="Times New Roman"/>
         </w:rPr>
-        <w:t>, (February), 197–231.</w:t>
+        <w:t>, 121(1)</w:t>
+      </w:r>
+      <w:r>
+        <w:rPr>
+          <w:rFonts w:ascii="Times New Roman" w:hAnsi="Times New Roman" w:cs="Times New Roman"/>
+        </w:rPr>
+        <w:t>, 197–231.</w:t>
       </w:r>
     </w:p>
     <w:p>
@@ -6112,21 +6380,6 @@
         <w:t>(1).</w:t>
       </w:r>
       <w:proofErr w:type="gramEnd"/>
-      <w:r>
-        <w:rPr>
-          <w:rFonts w:ascii="Times New Roman" w:hAnsi="Times New Roman" w:cs="Times New Roman"/>
-        </w:rPr>
-        <w:t xml:space="preserve"> </w:t>
-      </w:r>
-      <w:hyperlink r:id="rId17">
-        <w:r>
-          <w:rPr>
-            <w:rStyle w:val="Hyperlink"/>
-            <w:rFonts w:ascii="Times New Roman" w:hAnsi="Times New Roman" w:cs="Times New Roman"/>
-          </w:rPr>
-          <w:t>http://doi.org/10.18637/jss.v076.i01</w:t>
-        </w:r>
-      </w:hyperlink>
     </w:p>
     <w:p>
       <w:pPr>
@@ -6141,7 +6394,6 @@
         <w:rPr>
           <w:rFonts w:ascii="Times New Roman" w:hAnsi="Times New Roman" w:cs="Times New Roman"/>
         </w:rPr>
-        <w:lastRenderedPageBreak/>
         <w:t xml:space="preserve">Daw, N. D., O’Doherty, J. P., Dayan, P., Seymour, B., &amp; Dolan, R. J. (2006). </w:t>
       </w:r>
       <w:proofErr w:type="gramStart"/>
@@ -6198,6 +6450,7 @@
         <w:rPr>
           <w:rFonts w:ascii="Times New Roman" w:hAnsi="Times New Roman" w:cs="Times New Roman"/>
         </w:rPr>
+        <w:lastRenderedPageBreak/>
         <w:t xml:space="preserve">Denrell, J. (2005). Why most people disapprove of me: experience sampling in impression formation. </w:t>
       </w:r>
       <w:r>
@@ -6268,15 +6521,6 @@
         </w:rPr>
         <w:t xml:space="preserve">(5), 451–462. </w:t>
       </w:r>
-      <w:hyperlink r:id="rId18">
-        <w:r>
-          <w:rPr>
-            <w:rStyle w:val="Hyperlink"/>
-            <w:rFonts w:ascii="Times New Roman" w:hAnsi="Times New Roman" w:cs="Times New Roman"/>
-          </w:rPr>
-          <w:t>http://doi.org/10.1037/0022-3514.36.5.451</w:t>
-        </w:r>
-      </w:hyperlink>
     </w:p>
     <w:p>
       <w:pPr>
@@ -6319,15 +6563,6 @@
         </w:rPr>
         <w:t xml:space="preserve">(9), 1423–1438. </w:t>
       </w:r>
-      <w:hyperlink r:id="rId19">
-        <w:r>
-          <w:rPr>
-            <w:rStyle w:val="Hyperlink"/>
-            <w:rFonts w:ascii="Times New Roman" w:hAnsi="Times New Roman" w:cs="Times New Roman"/>
-          </w:rPr>
-          <w:t>http://doi.org/10.1287/mnsc.1060.0671</w:t>
-        </w:r>
-      </w:hyperlink>
     </w:p>
     <w:p>
       <w:pPr>
@@ -6440,17 +6675,14 @@
         <w:rPr>
           <w:rFonts w:ascii="Times New Roman" w:hAnsi="Times New Roman" w:cs="Times New Roman"/>
         </w:rPr>
-        <w:t xml:space="preserve">(3), 625–642. </w:t>
-      </w:r>
-      <w:hyperlink r:id="rId20">
-        <w:r>
-          <w:rPr>
-            <w:rStyle w:val="Hyperlink"/>
-            <w:rFonts w:ascii="Times New Roman" w:hAnsi="Times New Roman" w:cs="Times New Roman"/>
-          </w:rPr>
-          <w:t>http://doi.org/10.1287/orsc.1090.0468</w:t>
-        </w:r>
-      </w:hyperlink>
+        <w:t>(3), 625–642</w:t>
+      </w:r>
+      <w:r>
+        <w:rPr>
+          <w:rFonts w:ascii="Times New Roman" w:hAnsi="Times New Roman" w:cs="Times New Roman"/>
+        </w:rPr>
+        <w:t>.</w:t>
+      </w:r>
     </w:p>
     <w:p>
       <w:pPr>
@@ -6501,15 +6733,6 @@
         </w:rPr>
         <w:t xml:space="preserve">(2), 351–401. </w:t>
       </w:r>
-      <w:hyperlink r:id="rId21">
-        <w:r>
-          <w:rPr>
-            <w:rStyle w:val="Hyperlink"/>
-            <w:rFonts w:ascii="Times New Roman" w:hAnsi="Times New Roman" w:cs="Times New Roman"/>
-          </w:rPr>
-          <w:t>http://doi.org/10.1257/002205102320161311</w:t>
-        </w:r>
-      </w:hyperlink>
     </w:p>
     <w:p>
       <w:pPr>
@@ -6524,7 +6747,19 @@
         <w:rPr>
           <w:rFonts w:ascii="Times New Roman" w:hAnsi="Times New Roman" w:cs="Times New Roman"/>
         </w:rPr>
-        <w:t xml:space="preserve">Gelman, A., Carlin, J., Stern, H., &amp; Rubin, D. (2014). </w:t>
+        <w:t>Gelman, A., Carlin, J., Stern, H., &amp; Rubin, D. (2</w:t>
+      </w:r>
+      <w:r>
+        <w:rPr>
+          <w:rFonts w:ascii="Times New Roman" w:hAnsi="Times New Roman" w:cs="Times New Roman"/>
+        </w:rPr>
+        <w:t>013</w:t>
+      </w:r>
+      <w:r>
+        <w:rPr>
+          <w:rFonts w:ascii="Times New Roman" w:hAnsi="Times New Roman" w:cs="Times New Roman"/>
+        </w:rPr>
+        <w:t xml:space="preserve">). </w:t>
       </w:r>
       <w:proofErr w:type="gramStart"/>
       <w:r>
@@ -6545,17 +6780,20 @@
         <w:rPr>
           <w:rFonts w:ascii="Times New Roman" w:hAnsi="Times New Roman" w:cs="Times New Roman"/>
         </w:rPr>
-        <w:t xml:space="preserve"> Retrieved from </w:t>
-      </w:r>
-      <w:hyperlink r:id="rId22">
-        <w:r>
-          <w:rPr>
-            <w:rStyle w:val="Hyperlink"/>
-            <w:rFonts w:ascii="Times New Roman" w:hAnsi="Times New Roman" w:cs="Times New Roman"/>
-          </w:rPr>
-          <w:t>http://www.tandfonline.com/doi/full/10.1080/01621459.2014.963405</w:t>
-        </w:r>
-      </w:hyperlink>
+        <w:t xml:space="preserve"> </w:t>
+      </w:r>
+      <w:r>
+        <w:rPr>
+          <w:rFonts w:eastAsia="Times New Roman" w:cs="Times New Roman"/>
+        </w:rPr>
+        <w:t xml:space="preserve"> </w:t>
+      </w:r>
+      <w:r>
+        <w:rPr>
+          <w:rFonts w:eastAsia="Times New Roman" w:cs="Times New Roman"/>
+        </w:rPr>
+        <w:t>Chapman and Hall/CRC.</w:t>
+      </w:r>
     </w:p>
     <w:p>
       <w:pPr>
@@ -6571,7 +6809,6 @@
         <w:rPr>
           <w:rFonts w:ascii="Times New Roman" w:hAnsi="Times New Roman" w:cs="Times New Roman"/>
         </w:rPr>
-        <w:lastRenderedPageBreak/>
         <w:t>Gill, D., &amp; Prowse, V. (2012).</w:t>
       </w:r>
       <w:proofErr w:type="gramEnd"/>
@@ -6671,15 +6908,6 @@
         </w:rPr>
         <w:t xml:space="preserve">(1-3), 147–177. </w:t>
       </w:r>
-      <w:hyperlink r:id="rId23">
-        <w:r>
-          <w:rPr>
-            <w:rStyle w:val="Hyperlink"/>
-            <w:rFonts w:ascii="Times New Roman" w:hAnsi="Times New Roman" w:cs="Times New Roman"/>
-          </w:rPr>
-          <w:t>http://doi.org/10.1016/0001-6918(89)90007-3</w:t>
-        </w:r>
-      </w:hyperlink>
     </w:p>
     <w:p>
       <w:pPr>
@@ -6694,6 +6922,7 @@
         <w:rPr>
           <w:rFonts w:ascii="Times New Roman" w:hAnsi="Times New Roman" w:cs="Times New Roman"/>
         </w:rPr>
+        <w:lastRenderedPageBreak/>
         <w:t xml:space="preserve">Gureckis, T. M., Martin, J., McDonnell, J., Rich, A. S., Markant, D., Coenen, A., … Chan, P. (2015). </w:t>
       </w:r>
       <w:proofErr w:type="gramStart"/>
@@ -6722,24 +6951,9 @@
         <w:rPr>
           <w:rFonts w:ascii="Times New Roman" w:hAnsi="Times New Roman" w:cs="Times New Roman"/>
         </w:rPr>
-        <w:t>.</w:t>
+        <w:t>, 48(3), 839-842.</w:t>
       </w:r>
       <w:proofErr w:type="gramEnd"/>
-      <w:r>
-        <w:rPr>
-          <w:rFonts w:ascii="Times New Roman" w:hAnsi="Times New Roman" w:cs="Times New Roman"/>
-        </w:rPr>
-        <w:t xml:space="preserve"> </w:t>
-      </w:r>
-      <w:hyperlink r:id="rId24">
-        <w:r>
-          <w:rPr>
-            <w:rStyle w:val="Hyperlink"/>
-            <w:rFonts w:ascii="Times New Roman" w:hAnsi="Times New Roman" w:cs="Times New Roman"/>
-          </w:rPr>
-          <w:t>http://doi.org/10.3758/s13428-015-0642-8</w:t>
-        </w:r>
-      </w:hyperlink>
     </w:p>
     <w:p>
       <w:pPr>
@@ -6850,17 +7064,8 @@
         <w:rPr>
           <w:rFonts w:ascii="Times New Roman" w:hAnsi="Times New Roman" w:cs="Times New Roman"/>
         </w:rPr>
-        <w:t xml:space="preserve">(3), 314–328. </w:t>
-      </w:r>
-      <w:hyperlink r:id="rId25">
-        <w:r>
-          <w:rPr>
-            <w:rStyle w:val="Hyperlink"/>
-            <w:rFonts w:ascii="Times New Roman" w:hAnsi="Times New Roman" w:cs="Times New Roman"/>
-          </w:rPr>
-          <w:t>http://doi.org/10.1016/j.cognition.2009.01.008</w:t>
-        </w:r>
-      </w:hyperlink>
+        <w:t>(3), 314–328.</w:t>
+      </w:r>
     </w:p>
     <w:p>
       <w:pPr>
@@ -6907,15 +7112,14 @@
       <w:r>
         <w:rPr>
           <w:rFonts w:ascii="Times New Roman" w:hAnsi="Times New Roman" w:cs="Times New Roman"/>
-          <w:i/>
-        </w:rPr>
-        <w:t>64</w:t>
-      </w:r>
-      <w:r>
-        <w:rPr>
-          <w:rFonts w:ascii="Times New Roman" w:hAnsi="Times New Roman" w:cs="Times New Roman"/>
-        </w:rPr>
-        <w:t>(2), 295–304.</w:t>
+        </w:rPr>
+        <w:t>64(2),</w:t>
+      </w:r>
+      <w:r>
+        <w:rPr>
+          <w:rFonts w:ascii="Times New Roman" w:hAnsi="Times New Roman" w:cs="Times New Roman"/>
+        </w:rPr>
+        <w:t xml:space="preserve"> 295–304.</w:t>
       </w:r>
     </w:p>
     <w:p>
@@ -6933,6 +7137,7 @@
         </w:rPr>
         <w:t xml:space="preserve">Juni, M. Z., Gureckis, T. M., &amp; Maloney, L. T. (2016). Information Sampling Behavior With Explicit Sampling Costs. </w:t>
       </w:r>
+      <w:proofErr w:type="gramStart"/>
       <w:r>
         <w:rPr>
           <w:rFonts w:ascii="Times New Roman" w:hAnsi="Times New Roman" w:cs="Times New Roman"/>
@@ -6944,8 +7149,9 @@
         <w:rPr>
           <w:rFonts w:ascii="Times New Roman" w:hAnsi="Times New Roman" w:cs="Times New Roman"/>
         </w:rPr>
-        <w:t>.</w:t>
-      </w:r>
+        <w:t>, 3(3), 147-168.</w:t>
+      </w:r>
+      <w:proofErr w:type="gramEnd"/>
     </w:p>
     <w:p>
       <w:pPr>
@@ -6986,17 +7192,14 @@
         <w:rPr>
           <w:rFonts w:ascii="Times New Roman" w:hAnsi="Times New Roman" w:cs="Times New Roman"/>
         </w:rPr>
-        <w:t xml:space="preserve">(3), 449–460. </w:t>
-      </w:r>
-      <w:hyperlink r:id="rId26">
-        <w:r>
-          <w:rPr>
-            <w:rStyle w:val="Hyperlink"/>
-            <w:rFonts w:ascii="Times New Roman" w:hAnsi="Times New Roman" w:cs="Times New Roman"/>
-          </w:rPr>
-          <w:t>http://doi.org/10.1016/j.neuron.2015.09.010</w:t>
-        </w:r>
-      </w:hyperlink>
+        <w:t>(3), 449–460</w:t>
+      </w:r>
+      <w:r>
+        <w:rPr>
+          <w:rFonts w:ascii="Times New Roman" w:hAnsi="Times New Roman" w:cs="Times New Roman"/>
+        </w:rPr>
+        <w:t>.</w:t>
+      </w:r>
     </w:p>
     <w:p>
       <w:pPr>
@@ -7053,15 +7256,6 @@
         </w:rPr>
         <w:t xml:space="preserve">(2), 83–89. </w:t>
       </w:r>
-      <w:hyperlink r:id="rId27">
-        <w:r>
-          <w:rPr>
-            <w:rStyle w:val="Hyperlink"/>
-            <w:rFonts w:ascii="Times New Roman" w:hAnsi="Times New Roman" w:cs="Times New Roman"/>
-          </w:rPr>
-          <w:t>http://doi.org/10.1111/j.1467-9280.1995.tb00311.x</w:t>
-        </w:r>
-      </w:hyperlink>
     </w:p>
     <w:p>
       <w:pPr>
@@ -7076,7 +7270,6 @@
         <w:rPr>
           <w:rFonts w:ascii="Times New Roman" w:hAnsi="Times New Roman" w:cs="Times New Roman"/>
         </w:rPr>
-        <w:lastRenderedPageBreak/>
         <w:t xml:space="preserve">Laibson, D. (1997). Golden Eggs and Hyperbolic Discounting. </w:t>
       </w:r>
       <w:r>
@@ -7105,15 +7298,6 @@
         </w:rPr>
         <w:t xml:space="preserve">(2), 443–447. </w:t>
       </w:r>
-      <w:hyperlink r:id="rId28">
-        <w:r>
-          <w:rPr>
-            <w:rStyle w:val="Hyperlink"/>
-            <w:rFonts w:ascii="Times New Roman" w:hAnsi="Times New Roman" w:cs="Times New Roman"/>
-          </w:rPr>
-          <w:t>http://doi.org/10.1162/003355397555253</w:t>
-        </w:r>
-      </w:hyperlink>
     </w:p>
     <w:p>
       <w:pPr>
@@ -7154,17 +7338,8 @@
         <w:rPr>
           <w:rFonts w:ascii="Times New Roman" w:hAnsi="Times New Roman" w:cs="Times New Roman"/>
         </w:rPr>
-        <w:t xml:space="preserve">(2), 379–392. </w:t>
-      </w:r>
-      <w:hyperlink r:id="rId29">
-        <w:r>
-          <w:rPr>
-            <w:rStyle w:val="Hyperlink"/>
-            <w:rFonts w:ascii="Times New Roman" w:hAnsi="Times New Roman" w:cs="Times New Roman"/>
-          </w:rPr>
-          <w:t>http://doi.org/10.1037/a0023010</w:t>
-        </w:r>
-      </w:hyperlink>
+        <w:t>(2), 379–392.</w:t>
+      </w:r>
     </w:p>
     <w:p>
       <w:pPr>
@@ -7219,17 +7394,14 @@
         <w:rPr>
           <w:rFonts w:ascii="Times New Roman" w:hAnsi="Times New Roman" w:cs="Times New Roman"/>
         </w:rPr>
-        <w:t xml:space="preserve">(1), 64–74. </w:t>
-      </w:r>
-      <w:hyperlink r:id="rId30">
-        <w:r>
-          <w:rPr>
-            <w:rStyle w:val="Hyperlink"/>
-            <w:rFonts w:ascii="Times New Roman" w:hAnsi="Times New Roman" w:cs="Times New Roman"/>
-          </w:rPr>
-          <w:t>http://doi.org/10.1016/j.tics.2015.09.005</w:t>
-        </w:r>
-      </w:hyperlink>
+        <w:t>(1), 64–74</w:t>
+      </w:r>
+      <w:r>
+        <w:rPr>
+          <w:rFonts w:ascii="Times New Roman" w:hAnsi="Times New Roman" w:cs="Times New Roman"/>
+        </w:rPr>
+        <w:t>.</w:t>
+      </w:r>
     </w:p>
     <w:p>
       <w:pPr>
@@ -7245,6 +7417,7 @@
         <w:rPr>
           <w:rFonts w:ascii="Times New Roman" w:hAnsi="Times New Roman" w:cs="Times New Roman"/>
         </w:rPr>
+        <w:lastRenderedPageBreak/>
         <w:t>Levinthal, D. A., &amp; March, J. G. (1993).</w:t>
       </w:r>
       <w:proofErr w:type="gramEnd"/>
@@ -7292,17 +7465,8 @@
         <w:rPr>
           <w:rFonts w:ascii="Times New Roman" w:hAnsi="Times New Roman" w:cs="Times New Roman"/>
         </w:rPr>
-        <w:t xml:space="preserve">, 95–112. </w:t>
-      </w:r>
-      <w:hyperlink r:id="rId31">
-        <w:r>
-          <w:rPr>
-            <w:rStyle w:val="Hyperlink"/>
-            <w:rFonts w:ascii="Times New Roman" w:hAnsi="Times New Roman" w:cs="Times New Roman"/>
-          </w:rPr>
-          <w:t>http://doi.org/10.1002/smj.4250141009</w:t>
-        </w:r>
-      </w:hyperlink>
+        <w:t>, 95–112.</w:t>
+      </w:r>
     </w:p>
     <w:p>
       <w:pPr>
@@ -7324,7 +7488,19 @@
         <w:rPr>
           <w:rFonts w:ascii="Times New Roman" w:hAnsi="Times New Roman" w:cs="Times New Roman"/>
         </w:rPr>
-        <w:t>Anticipation and the Valuation of Delayed Consumption*.</w:t>
+        <w:t>Anticipation and the Va</w:t>
+      </w:r>
+      <w:r>
+        <w:rPr>
+          <w:rFonts w:ascii="Times New Roman" w:hAnsi="Times New Roman" w:cs="Times New Roman"/>
+        </w:rPr>
+        <w:t>luation of Delayed Consumption</w:t>
+      </w:r>
+      <w:r>
+        <w:rPr>
+          <w:rFonts w:ascii="Times New Roman" w:hAnsi="Times New Roman" w:cs="Times New Roman"/>
+        </w:rPr>
+        <w:t>.</w:t>
       </w:r>
       <w:proofErr w:type="gramEnd"/>
       <w:r>
@@ -7357,17 +7533,8 @@
         <w:rPr>
           <w:rFonts w:ascii="Times New Roman" w:hAnsi="Times New Roman" w:cs="Times New Roman"/>
         </w:rPr>
-        <w:t xml:space="preserve">(387), 666–684. </w:t>
-      </w:r>
-      <w:hyperlink r:id="rId32">
-        <w:r>
-          <w:rPr>
-            <w:rStyle w:val="Hyperlink"/>
-            <w:rFonts w:ascii="Times New Roman" w:hAnsi="Times New Roman" w:cs="Times New Roman"/>
-          </w:rPr>
-          <w:t>http://doi.org/10.2307/2232929</w:t>
-        </w:r>
-      </w:hyperlink>
+        <w:t>(387), 666–684.</w:t>
+      </w:r>
     </w:p>
     <w:p>
       <w:pPr>
@@ -7408,17 +7575,8 @@
         <w:rPr>
           <w:rFonts w:ascii="Times New Roman" w:hAnsi="Times New Roman" w:cs="Times New Roman"/>
         </w:rPr>
-        <w:t xml:space="preserve">(1), 75–98. </w:t>
-      </w:r>
-      <w:hyperlink r:id="rId33">
-        <w:r>
-          <w:rPr>
-            <w:rStyle w:val="Hyperlink"/>
-            <w:rFonts w:ascii="Times New Roman" w:hAnsi="Times New Roman" w:cs="Times New Roman"/>
-          </w:rPr>
-          <w:t>http://doi.org/10.1037/0033-2909.116.1.75</w:t>
-        </w:r>
-      </w:hyperlink>
+        <w:t>(1), 75–98.</w:t>
+      </w:r>
     </w:p>
     <w:p>
       <w:pPr>
@@ -7475,15 +7633,6 @@
         </w:rPr>
         <w:t xml:space="preserve">–46. </w:t>
       </w:r>
-      <w:hyperlink r:id="rId34">
-        <w:r>
-          <w:rPr>
-            <w:rStyle w:val="Hyperlink"/>
-            <w:rFonts w:ascii="Times New Roman" w:hAnsi="Times New Roman" w:cs="Times New Roman"/>
-          </w:rPr>
-          <w:t>http://doi.org/10.1037/0096-3445.105.1.3</w:t>
-        </w:r>
-      </w:hyperlink>
     </w:p>
     <w:p>
       <w:pPr>
@@ -7562,21 +7711,28 @@
         <w:rPr>
           <w:rFonts w:ascii="Times New Roman" w:hAnsi="Times New Roman" w:cs="Times New Roman"/>
         </w:rPr>
-        <w:t>Mcclure, S. M., Ericson, K. M., Laibson, D. I., Loewenstein, G., &amp; Cohen, J. D. (2007). Time Discounting for Primary Rewards</w:t>
+        <w:t xml:space="preserve">Mcclure, S. M., Ericson, K. M., Laibson, D. I., Loewenstein, G., &amp; Cohen, J. D. (2007). </w:t>
       </w:r>
       <w:proofErr w:type="gramStart"/>
       <w:r>
         <w:rPr>
           <w:rFonts w:ascii="Times New Roman" w:hAnsi="Times New Roman" w:cs="Times New Roman"/>
         </w:rPr>
-        <w:t>.,</w:t>
+        <w:t>Time Discounting for Primary Rewards.</w:t>
       </w:r>
       <w:proofErr w:type="gramEnd"/>
       <w:r>
         <w:rPr>
           <w:rFonts w:ascii="Times New Roman" w:hAnsi="Times New Roman" w:cs="Times New Roman"/>
-        </w:rPr>
-        <w:t xml:space="preserve"> </w:t>
+          <w:i/>
+        </w:rPr>
+        <w:t xml:space="preserve"> Journal of Neuroscience</w:t>
+      </w:r>
+      <w:r>
+        <w:rPr>
+          <w:rFonts w:ascii="Times New Roman" w:hAnsi="Times New Roman" w:cs="Times New Roman"/>
+        </w:rPr>
+        <w:t xml:space="preserve">, </w:t>
       </w:r>
       <w:r>
         <w:rPr>
@@ -7589,17 +7745,8 @@
         <w:rPr>
           <w:rFonts w:ascii="Times New Roman" w:hAnsi="Times New Roman" w:cs="Times New Roman"/>
         </w:rPr>
-        <w:t xml:space="preserve">(21), 5796–5804. </w:t>
-      </w:r>
-      <w:hyperlink r:id="rId35">
-        <w:r>
-          <w:rPr>
-            <w:rStyle w:val="Hyperlink"/>
-            <w:rFonts w:ascii="Times New Roman" w:hAnsi="Times New Roman" w:cs="Times New Roman"/>
-          </w:rPr>
-          <w:t>http://doi.org/10.1523/JNEUROSCI.4246-06.2007</w:t>
-        </w:r>
-      </w:hyperlink>
+        <w:t>(21), 5796–5804.</w:t>
+      </w:r>
     </w:p>
     <w:p>
       <w:pPr>
@@ -7614,7 +7761,6 @@
         <w:rPr>
           <w:rFonts w:ascii="Times New Roman" w:hAnsi="Times New Roman" w:cs="Times New Roman"/>
         </w:rPr>
-        <w:lastRenderedPageBreak/>
         <w:t xml:space="preserve">Mehlhorn, K., Newell, B. R., Todd, P. M., Lee, M. D., Morgan, K., Braithwaite, V. A., … Fiedler, K. (2015). Unpacking the Exploration – Exploitation </w:t>
       </w:r>
       <w:proofErr w:type="gramStart"/>
@@ -7699,15 +7845,6 @@
         </w:rPr>
         <w:t xml:space="preserve">(2), 203–218. </w:t>
       </w:r>
-      <w:hyperlink r:id="rId36">
-        <w:r>
-          <w:rPr>
-            <w:rStyle w:val="Hyperlink"/>
-            <w:rFonts w:ascii="Times New Roman" w:hAnsi="Times New Roman" w:cs="Times New Roman"/>
-          </w:rPr>
-          <w:t>http://doi.org/10.1016/0023-9690(84)90030-4</w:t>
-        </w:r>
-      </w:hyperlink>
     </w:p>
     <w:p>
       <w:pPr>
@@ -7808,6 +7945,7 @@
         <w:rPr>
           <w:rFonts w:ascii="Times New Roman" w:hAnsi="Times New Roman" w:cs="Times New Roman"/>
         </w:rPr>
+        <w:lastRenderedPageBreak/>
         <w:t xml:space="preserve">Navarro, D. J., Newell, B. R., &amp; Schulze, C. (2016). Learning and choosing in an uncertain </w:t>
       </w:r>
       <w:proofErr w:type="gramStart"/>
@@ -7850,15 +7988,6 @@
         </w:rPr>
         <w:t xml:space="preserve">, 43–77. </w:t>
       </w:r>
-      <w:hyperlink r:id="rId37">
-        <w:r>
-          <w:rPr>
-            <w:rStyle w:val="Hyperlink"/>
-            <w:rFonts w:ascii="Times New Roman" w:hAnsi="Times New Roman" w:cs="Times New Roman"/>
-          </w:rPr>
-          <w:t>http://doi.org/10.1016/j.cogpsych.2016.01.001</w:t>
-        </w:r>
-      </w:hyperlink>
     </w:p>
     <w:p>
       <w:pPr>
@@ -7907,17 +8036,8 @@
         <w:rPr>
           <w:rFonts w:ascii="Times New Roman" w:hAnsi="Times New Roman" w:cs="Times New Roman"/>
         </w:rPr>
-        <w:t xml:space="preserve">(2), 131–138. </w:t>
-      </w:r>
-      <w:hyperlink r:id="rId38">
-        <w:r>
-          <w:rPr>
-            <w:rStyle w:val="Hyperlink"/>
-            <w:rFonts w:ascii="Times New Roman" w:hAnsi="Times New Roman" w:cs="Times New Roman"/>
-          </w:rPr>
-          <w:t>http://doi.org/10.1177/1948550611411311</w:t>
-        </w:r>
-      </w:hyperlink>
+        <w:t>(2), 131–138.</w:t>
+      </w:r>
     </w:p>
     <w:p>
       <w:pPr>
@@ -7974,15 +8094,6 @@
         </w:rPr>
         <w:t xml:space="preserve">(NOV), 1–14. </w:t>
       </w:r>
-      <w:hyperlink r:id="rId39">
-        <w:r>
-          <w:rPr>
-            <w:rStyle w:val="Hyperlink"/>
-            <w:rFonts w:ascii="Times New Roman" w:hAnsi="Times New Roman" w:cs="Times New Roman"/>
-          </w:rPr>
-          <w:t>http://doi.org/10.3389/neuro.12.006.2007</w:t>
-        </w:r>
-      </w:hyperlink>
     </w:p>
     <w:p>
       <w:pPr>
@@ -8039,15 +8150,6 @@
         </w:rPr>
         <w:t xml:space="preserve">(6), 768–774. </w:t>
       </w:r>
-      <w:hyperlink r:id="rId40">
-        <w:r>
-          <w:rPr>
-            <w:rStyle w:val="Hyperlink"/>
-            <w:rFonts w:ascii="Times New Roman" w:hAnsi="Times New Roman" w:cs="Times New Roman"/>
-          </w:rPr>
-          <w:t>http://doi.org/10.1002/1097-4679(199511)51:6&lt;768::AID-JCLP2270510607&gt;3.0.CO;2-1</w:t>
-        </w:r>
-      </w:hyperlink>
     </w:p>
     <w:p>
       <w:pPr>
@@ -8062,9 +8164,21 @@
         <w:rPr>
           <w:rFonts w:ascii="Times New Roman" w:hAnsi="Times New Roman" w:cs="Times New Roman"/>
         </w:rPr>
-        <w:lastRenderedPageBreak/>
-        <w:t xml:space="preserve">Rich, A. S., &amp; Gureckis, T. M. (2017). Exploratory choice reflects the future value of information. </w:t>
-      </w:r>
+        <w:t>Rich, A. S., &amp; Gureckis, T. M. (</w:t>
+      </w:r>
+      <w:r>
+        <w:rPr>
+          <w:rFonts w:ascii="Times New Roman" w:hAnsi="Times New Roman" w:cs="Times New Roman"/>
+        </w:rPr>
+        <w:t>2018</w:t>
+      </w:r>
+      <w:r>
+        <w:rPr>
+          <w:rFonts w:ascii="Times New Roman" w:hAnsi="Times New Roman" w:cs="Times New Roman"/>
+        </w:rPr>
+        <w:t xml:space="preserve">). Exploratory choice reflects the future value of information. </w:t>
+      </w:r>
+      <w:proofErr w:type="gramStart"/>
       <w:r>
         <w:rPr>
           <w:rFonts w:ascii="Times New Roman" w:hAnsi="Times New Roman" w:cs="Times New Roman"/>
@@ -8081,9 +8195,20 @@
       <w:r>
         <w:rPr>
           <w:rFonts w:ascii="Times New Roman" w:hAnsi="Times New Roman" w:cs="Times New Roman"/>
-          <w:i/>
-        </w:rPr>
-        <w:t>(in press)</w:t>
+        </w:rPr>
+        <w:t>5(3</w:t>
+      </w:r>
+      <w:r>
+        <w:rPr>
+          <w:rFonts w:ascii="Times New Roman" w:hAnsi="Times New Roman" w:cs="Times New Roman"/>
+        </w:rPr>
+        <w:t>)</w:t>
+      </w:r>
+      <w:r>
+        <w:rPr>
+          <w:rFonts w:ascii="Times New Roman" w:hAnsi="Times New Roman" w:cs="Times New Roman"/>
+        </w:rPr>
+        <w:t>, 177-192</w:t>
       </w:r>
       <w:r>
         <w:rPr>
@@ -8091,6 +8216,7 @@
         </w:rPr>
         <w:t>.</w:t>
       </w:r>
+      <w:proofErr w:type="gramEnd"/>
     </w:p>
     <w:p>
       <w:pPr>
@@ -8155,15 +8281,6 @@
         </w:rPr>
         <w:t xml:space="preserve">, 1–12. </w:t>
       </w:r>
-      <w:hyperlink r:id="rId41">
-        <w:r>
-          <w:rPr>
-            <w:rStyle w:val="Hyperlink"/>
-            <w:rFonts w:ascii="Times New Roman" w:hAnsi="Times New Roman" w:cs="Times New Roman"/>
-          </w:rPr>
-          <w:t>http://doi.org/10.1038/s41562-016-0017.Coherency</w:t>
-        </w:r>
-      </w:hyperlink>
     </w:p>
     <w:p>
       <w:pPr>
@@ -8291,15 +8408,6 @@
         </w:rPr>
         <w:t xml:space="preserve">(7), 717–723. </w:t>
       </w:r>
-      <w:hyperlink r:id="rId42">
-        <w:r>
-          <w:rPr>
-            <w:rStyle w:val="Hyperlink"/>
-            <w:rFonts w:ascii="Times New Roman" w:hAnsi="Times New Roman" w:cs="Times New Roman"/>
-          </w:rPr>
-          <w:t>http://doi.org/10.1111/j.1467-9280.2008.02147.x</w:t>
-        </w:r>
-      </w:hyperlink>
     </w:p>
     <w:p>
       <w:pPr>
@@ -8315,6 +8423,7 @@
         <w:rPr>
           <w:rFonts w:ascii="Times New Roman" w:hAnsi="Times New Roman" w:cs="Times New Roman"/>
         </w:rPr>
+        <w:lastRenderedPageBreak/>
         <w:t>Singh, S., Barto, A., &amp; Chentanez, N. (2004).</w:t>
       </w:r>
       <w:proofErr w:type="gramEnd"/>
@@ -8350,15 +8459,6 @@
         </w:rPr>
         <w:t xml:space="preserve">(2), 1281–1288. </w:t>
       </w:r>
-      <w:hyperlink r:id="rId43">
-        <w:r>
-          <w:rPr>
-            <w:rStyle w:val="Hyperlink"/>
-            <w:rFonts w:ascii="Times New Roman" w:hAnsi="Times New Roman" w:cs="Times New Roman"/>
-          </w:rPr>
-          <w:t>http://doi.org/10.1109/TAMD.2010.2051031</w:t>
-        </w:r>
-      </w:hyperlink>
     </w:p>
     <w:p>
       <w:pPr>
@@ -8413,17 +8513,8 @@
         <w:rPr>
           <w:rFonts w:ascii="Times New Roman" w:hAnsi="Times New Roman" w:cs="Times New Roman"/>
         </w:rPr>
-        <w:t xml:space="preserve">(1), 61–77. </w:t>
-      </w:r>
-      <w:hyperlink r:id="rId44">
-        <w:r>
-          <w:rPr>
-            <w:rStyle w:val="Hyperlink"/>
-            <w:rFonts w:ascii="Times New Roman" w:hAnsi="Times New Roman" w:cs="Times New Roman"/>
-          </w:rPr>
-          <w:t>http://doi.org/10.1016/0023-9690(80)90021-1</w:t>
-        </w:r>
-      </w:hyperlink>
+        <w:t>(1), 61–77.</w:t>
+      </w:r>
     </w:p>
     <w:p>
       <w:pPr>
@@ -8479,7 +8570,6 @@
       <w:r>
         <w:rPr>
           <w:rFonts w:ascii="Times New Roman" w:hAnsi="Times New Roman" w:cs="Times New Roman"/>
-          <w:i/>
         </w:rPr>
         <w:t>7</w:t>
       </w:r>
@@ -8487,6 +8577,25 @@
         <w:rPr>
           <w:rFonts w:ascii="Times New Roman" w:hAnsi="Times New Roman" w:cs="Times New Roman"/>
         </w:rPr>
+        <w:t>(2),</w:t>
+      </w:r>
+      <w:r>
+        <w:rPr>
+          <w:rFonts w:ascii="Times New Roman" w:hAnsi="Times New Roman" w:cs="Times New Roman"/>
+          <w:i/>
+        </w:rPr>
+        <w:t xml:space="preserve"> </w:t>
+      </w:r>
+      <w:r>
+        <w:rPr>
+          <w:rFonts w:ascii="Times New Roman" w:hAnsi="Times New Roman" w:cs="Times New Roman"/>
+        </w:rPr>
+        <w:t>351-367</w:t>
+      </w:r>
+      <w:r>
+        <w:rPr>
+          <w:rFonts w:ascii="Times New Roman" w:hAnsi="Times New Roman" w:cs="Times New Roman"/>
+        </w:rPr>
         <w:t>.</w:t>
       </w:r>
       <w:proofErr w:type="gramEnd"/>
@@ -8496,15 +8605,6 @@
         </w:rPr>
         <w:t xml:space="preserve"> </w:t>
       </w:r>
-      <w:hyperlink r:id="rId45">
-        <w:r>
-          <w:rPr>
-            <w:rStyle w:val="Hyperlink"/>
-            <w:rFonts w:ascii="Times New Roman" w:hAnsi="Times New Roman" w:cs="Times New Roman"/>
-          </w:rPr>
-          <w:t>http://doi.org/10.1111/tops.12145</w:t>
-        </w:r>
-      </w:hyperlink>
     </w:p>
     <w:p>
       <w:pPr>
@@ -8529,7 +8629,7 @@
         </w:rPr>
         <w:t xml:space="preserve"> (2015). Stan: A C++ Library for Probability and Sampling, Version 2.7. Retrieved from </w:t>
       </w:r>
-      <w:hyperlink r:id="rId46">
+      <w:hyperlink r:id="rId16">
         <w:r>
           <w:rPr>
             <w:rStyle w:val="Hyperlink"/>
@@ -8552,7 +8652,6 @@
         <w:rPr>
           <w:rFonts w:ascii="Times New Roman" w:hAnsi="Times New Roman" w:cs="Times New Roman"/>
         </w:rPr>
-        <w:lastRenderedPageBreak/>
         <w:t xml:space="preserve">Stange, K. M. (2012). </w:t>
       </w:r>
       <w:proofErr w:type="gramStart"/>
@@ -8609,15 +8708,6 @@
         </w:rPr>
         <w:t xml:space="preserve">–84. </w:t>
       </w:r>
-      <w:hyperlink r:id="rId47">
-        <w:r>
-          <w:rPr>
-            <w:rStyle w:val="Hyperlink"/>
-            <w:rFonts w:ascii="Times New Roman" w:hAnsi="Times New Roman" w:cs="Times New Roman"/>
-          </w:rPr>
-          <w:t>http://doi.org/10.1257/app.4.1.49</w:t>
-        </w:r>
-      </w:hyperlink>
     </w:p>
     <w:p>
       <w:pPr>
@@ -8689,15 +8779,6 @@
         </w:rPr>
         <w:t xml:space="preserve">(10), 1861–1869. </w:t>
       </w:r>
-      <w:hyperlink r:id="rId48">
-        <w:r>
-          <w:rPr>
-            <w:rStyle w:val="Hyperlink"/>
-            <w:rFonts w:ascii="Times New Roman" w:hAnsi="Times New Roman" w:cs="Times New Roman"/>
-          </w:rPr>
-          <w:t>http://doi.org/10.1177/0956797614543022</w:t>
-        </w:r>
-      </w:hyperlink>
     </w:p>
     <w:p>
       <w:pPr>
@@ -8739,24 +8820,9 @@
         <w:rPr>
           <w:rFonts w:ascii="Times New Roman" w:hAnsi="Times New Roman" w:cs="Times New Roman"/>
         </w:rPr>
-        <w:t>, ‘.</w:t>
+        <w:t xml:space="preserve"> (2), 109-123.</w:t>
       </w:r>
       <w:proofErr w:type="gramEnd"/>
-      <w:r>
-        <w:rPr>
-          <w:rFonts w:ascii="Times New Roman" w:hAnsi="Times New Roman" w:cs="Times New Roman"/>
-        </w:rPr>
-        <w:t xml:space="preserve"> </w:t>
-      </w:r>
-      <w:hyperlink r:id="rId49">
-        <w:r>
-          <w:rPr>
-            <w:rStyle w:val="Hyperlink"/>
-            <w:rFonts w:ascii="Times New Roman" w:hAnsi="Times New Roman" w:cs="Times New Roman"/>
-          </w:rPr>
-          <w:t>http://doi.org/10.1002/bdm</w:t>
-        </w:r>
-      </w:hyperlink>
     </w:p>
     <w:p>
       <w:pPr>
@@ -8815,6 +8881,12 @@
         <w:t>(5), 680.</w:t>
       </w:r>
       <w:proofErr w:type="gramEnd"/>
+      <w:r>
+        <w:rPr>
+          <w:rFonts w:ascii="Times New Roman" w:hAnsi="Times New Roman" w:cs="Times New Roman"/>
+        </w:rPr>
+        <w:t xml:space="preserve"> </w:t>
+      </w:r>
     </w:p>
     <w:p>
       <w:pPr>
@@ -8830,6 +8902,7 @@
         <w:rPr>
           <w:rFonts w:ascii="Times New Roman" w:hAnsi="Times New Roman" w:cs="Times New Roman"/>
         </w:rPr>
+        <w:lastRenderedPageBreak/>
         <w:t>Wilson, R. C., Geana, A., White, J. M., Ludvig, E. A., &amp; Cohen, J. D. (2014).</w:t>
       </w:r>
       <w:proofErr w:type="gramEnd"/>
@@ -8866,6 +8939,20 @@
         </w:rPr>
         <w:t>.</w:t>
       </w:r>
+      <w:r>
+        <w:rPr>
+          <w:rFonts w:ascii="Times New Roman" w:hAnsi="Times New Roman" w:cs="Times New Roman"/>
+        </w:rPr>
+        <w:t xml:space="preserve"> </w:t>
+      </w:r>
+      <w:proofErr w:type="gramStart"/>
+      <w:r>
+        <w:rPr>
+          <w:rFonts w:ascii="Times New Roman" w:hAnsi="Times New Roman" w:cs="Times New Roman"/>
+        </w:rPr>
+        <w:t>143(6), 2074-2081.</w:t>
+      </w:r>
+      <w:proofErr w:type="gramEnd"/>
     </w:p>
     <w:p>
       <w:pPr>
@@ -8908,15 +8995,6 @@
         </w:rPr>
         <w:t xml:space="preserve">, 29–37. </w:t>
       </w:r>
-      <w:hyperlink r:id="rId50">
-        <w:r>
-          <w:rPr>
-            <w:rStyle w:val="Hyperlink"/>
-            <w:rFonts w:ascii="Times New Roman" w:hAnsi="Times New Roman" w:cs="Times New Roman"/>
-          </w:rPr>
-          <w:t>http://doi.org/10.1016/j.cognition.2015.07.006</w:t>
-        </w:r>
-      </w:hyperlink>
     </w:p>
     <w:p>
       <w:pPr>
@@ -8966,17 +9044,14 @@
         <w:rPr>
           <w:rFonts w:ascii="Times New Roman" w:hAnsi="Times New Roman" w:cs="Times New Roman"/>
         </w:rPr>
-        <w:t xml:space="preserve">(4), 277–285. </w:t>
-      </w:r>
-      <w:hyperlink r:id="rId51">
-        <w:r>
-          <w:rPr>
-            <w:rStyle w:val="Hyperlink"/>
-            <w:rFonts w:ascii="Times New Roman" w:hAnsi="Times New Roman" w:cs="Times New Roman"/>
-          </w:rPr>
-          <w:t>http://doi.org/10.1037/1076-898X.7.4.277</w:t>
-        </w:r>
-      </w:hyperlink>
+        <w:t>(4), 277–285</w:t>
+      </w:r>
+      <w:r>
+        <w:rPr>
+          <w:rFonts w:ascii="Times New Roman" w:hAnsi="Times New Roman" w:cs="Times New Roman"/>
+        </w:rPr>
+        <w:t>.</w:t>
+      </w:r>
     </w:p>
     <w:p>
       <w:pPr>
@@ -8992,7 +9067,6 @@
         <w:rPr>
           <w:rFonts w:ascii="Times New Roman" w:hAnsi="Times New Roman" w:cs="Times New Roman"/>
         </w:rPr>
-        <w:lastRenderedPageBreak/>
         <w:t>Zwick, R., Rapoport, A., Lo, A. K. C., &amp; Muthukrishnan, a. V. (2003).</w:t>
       </w:r>
       <w:proofErr w:type="gramEnd"/>
@@ -9026,20 +9100,11 @@
         <w:rPr>
           <w:rFonts w:ascii="Times New Roman" w:hAnsi="Times New Roman" w:cs="Times New Roman"/>
         </w:rPr>
-        <w:t xml:space="preserve">(4), 503–519. </w:t>
-      </w:r>
-      <w:hyperlink r:id="rId52">
-        <w:r>
-          <w:rPr>
-            <w:rStyle w:val="Hyperlink"/>
-            <w:rFonts w:ascii="Times New Roman" w:hAnsi="Times New Roman" w:cs="Times New Roman"/>
-          </w:rPr>
-          <w:t>http://doi.org/10.1287/mksc.22.4.503.24909</w:t>
-        </w:r>
-      </w:hyperlink>
+        <w:t>(4), 503–519.</w:t>
+      </w:r>
     </w:p>
     <w:sectPr>
-      <w:headerReference w:type="default" r:id="rId53"/>
+      <w:headerReference w:type="default" r:id="rId17"/>
       <w:pgSz w:w="12240" w:h="15840"/>
       <w:pgMar w:top="1440" w:right="1440" w:bottom="1440" w:left="1440" w:header="720" w:footer="720" w:gutter="0"/>
       <w:cols w:space="720"/>
@@ -9131,7 +9196,7 @@
         <w:rStyle w:val="PageNumber"/>
         <w:noProof/>
       </w:rPr>
-      <w:t>1</w:t>
+      <w:t>44</w:t>
     </w:r>
     <w:r>
       <w:rPr>
@@ -10218,6 +10283,15 @@
     <w:basedOn w:val="DefaultParagraphFont"/>
     <w:rsid w:val="00A21D41"/>
   </w:style>
+  <w:style w:type="character" w:styleId="FollowedHyperlink">
+    <w:name w:val="FollowedHyperlink"/>
+    <w:basedOn w:val="DefaultParagraphFont"/>
+    <w:rsid w:val="00F524B2"/>
+    <w:rPr>
+      <w:color w:val="800080" w:themeColor="followedHyperlink"/>
+      <w:u w:val="single"/>
+    </w:rPr>
+  </w:style>
 </w:styles>
 </file>
 
@@ -10977,6 +11051,15 @@
     <w:name w:val="page number"/>
     <w:basedOn w:val="DefaultParagraphFont"/>
     <w:rsid w:val="00A21D41"/>
+  </w:style>
+  <w:style w:type="character" w:styleId="FollowedHyperlink">
+    <w:name w:val="FollowedHyperlink"/>
+    <w:basedOn w:val="DefaultParagraphFont"/>
+    <w:rsid w:val="00F524B2"/>
+    <w:rPr>
+      <w:color w:val="800080" w:themeColor="followedHyperlink"/>
+      <w:u w:val="single"/>
+    </w:rPr>
   </w:style>
 </w:styles>
 </file>

</xml_diff>